<commit_message>
Update The Software Architecture Document.docx
</commit_message>
<xml_diff>
--- a/The Software Architecture Document.docx
+++ b/The Software Architecture Document.docx
@@ -2602,7 +2602,7 @@
                     </pic:cNvPicPr>
                   </pic:nvPicPr>
                   <pic:blipFill>
-                    <a:blip r:embed="rId4" cstate="print">
+                    <a:blip r:embed="rId5" cstate="print">
                       <a:extLst>
                         <a:ext uri="{28A0092B-C50C-407E-A947-70E740481C1C}">
                           <a14:useLocalDpi xmlns:a14="http://schemas.microsoft.com/office/drawing/2010/main" val="0"/>
@@ -2847,7 +2847,7 @@
                     </pic:cNvPicPr>
                   </pic:nvPicPr>
                   <pic:blipFill>
-                    <a:blip r:embed="rId5" cstate="print">
+                    <a:blip r:embed="rId6" cstate="print">
                       <a:extLst>
                         <a:ext uri="{28A0092B-C50C-407E-A947-70E740481C1C}">
                           <a14:useLocalDpi xmlns:a14="http://schemas.microsoft.com/office/drawing/2010/main" val="0"/>
@@ -3448,7 +3448,7 @@
         </w:rPr>
         <w:t xml:space="preserve">A system of interactive visual components for computer </w:t>
       </w:r>
-      <w:hyperlink r:id="rId6" w:history="1">
+      <w:hyperlink r:id="rId7" w:history="1">
         <w:r>
           <w:rPr>
             <w:rFonts w:ascii="Times New Roman" w:eastAsia="Times New Roman" w:hAnsi="Times New Roman" w:cs="Times New Roman"/>
@@ -3561,7 +3561,7 @@
         </w:rPr>
         <w:t xml:space="preserve">A part of our </w:t>
       </w:r>
-      <w:hyperlink r:id="rId7" w:history="1">
+      <w:hyperlink r:id="rId8" w:history="1">
         <w:r>
           <w:rPr>
             <w:rFonts w:ascii="Times New Roman" w:eastAsia="Times New Roman" w:hAnsi="Times New Roman" w:cs="Times New Roman"/>
@@ -3804,7 +3804,7 @@
                     <pic:cNvPicPr/>
                   </pic:nvPicPr>
                   <pic:blipFill rotWithShape="1">
-                    <a:blip r:embed="rId8">
+                    <a:blip r:embed="rId9">
                       <a:extLst>
                         <a:ext uri="{28A0092B-C50C-407E-A947-70E740481C1C}">
                           <a14:useLocalDpi xmlns:a14="http://schemas.microsoft.com/office/drawing/2010/main" val="0"/>
@@ -3868,7 +3868,7 @@
                     <pic:cNvPicPr/>
                   </pic:nvPicPr>
                   <pic:blipFill rotWithShape="1">
-                    <a:blip r:embed="rId8">
+                    <a:blip r:embed="rId9">
                       <a:extLst>
                         <a:ext uri="{28A0092B-C50C-407E-A947-70E740481C1C}">
                           <a14:useLocalDpi xmlns:a14="http://schemas.microsoft.com/office/drawing/2010/main" val="0"/>
@@ -3938,7 +3938,7 @@
                     <pic:cNvPicPr/>
                   </pic:nvPicPr>
                   <pic:blipFill rotWithShape="1">
-                    <a:blip r:embed="rId8">
+                    <a:blip r:embed="rId9">
                       <a:extLst>
                         <a:ext uri="{28A0092B-C50C-407E-A947-70E740481C1C}">
                           <a14:useLocalDpi xmlns:a14="http://schemas.microsoft.com/office/drawing/2010/main" val="0"/>
@@ -4072,7 +4072,7 @@
                     <pic:cNvPicPr/>
                   </pic:nvPicPr>
                   <pic:blipFill rotWithShape="1">
-                    <a:blip r:embed="rId8">
+                    <a:blip r:embed="rId9">
                       <a:extLst>
                         <a:ext uri="{28A0092B-C50C-407E-A947-70E740481C1C}">
                           <a14:useLocalDpi xmlns:a14="http://schemas.microsoft.com/office/drawing/2010/main" val="0"/>
@@ -4152,7 +4152,7 @@
                     <pic:cNvPicPr/>
                   </pic:nvPicPr>
                   <pic:blipFill rotWithShape="1">
-                    <a:blip r:embed="rId8">
+                    <a:blip r:embed="rId9">
                       <a:extLst>
                         <a:ext uri="{28A0092B-C50C-407E-A947-70E740481C1C}">
                           <a14:useLocalDpi xmlns:a14="http://schemas.microsoft.com/office/drawing/2010/main" val="0"/>
@@ -4242,7 +4242,7 @@
                     <pic:cNvPicPr/>
                   </pic:nvPicPr>
                   <pic:blipFill rotWithShape="1">
-                    <a:blip r:embed="rId8">
+                    <a:blip r:embed="rId9">
                       <a:extLst>
                         <a:ext uri="{28A0092B-C50C-407E-A947-70E740481C1C}">
                           <a14:useLocalDpi xmlns:a14="http://schemas.microsoft.com/office/drawing/2010/main" val="0"/>
@@ -4325,1561 +4325,2114 @@
           <w:szCs w:val="24"/>
         </w:rPr>
       </w:pPr>
+    </w:p>
+    <w:p>
+      <w:pPr>
+        <w:shd w:val="clear" w:color="auto" w:fill="FFFFFF"/>
+        <w:spacing w:after="0" w:line="240" w:lineRule="auto"/>
+        <w:rPr>
+          <w:rFonts w:ascii="Times New Roman" w:eastAsia="Times New Roman" w:hAnsi="Times New Roman" w:cs="Times New Roman"/>
+          <w:b/>
+          <w:bCs/>
+          <w:color w:val="000000"/>
+          <w:sz w:val="24"/>
+          <w:szCs w:val="24"/>
+        </w:rPr>
+      </w:pPr>
+      <w:r>
+        <w:rPr>
+          <w:rFonts w:ascii="Times New Roman" w:eastAsia="Times New Roman" w:hAnsi="Times New Roman" w:cs="Times New Roman"/>
+          <w:b/>
+          <w:bCs/>
+          <w:color w:val="000000"/>
+          <w:sz w:val="24"/>
+          <w:szCs w:val="24"/>
+        </w:rPr>
+        <w:t>Operation Contracts:</w:t>
+      </w:r>
+    </w:p>
+    <w:p>
+      <w:pPr>
+        <w:shd w:val="clear" w:color="auto" w:fill="FFFFFF"/>
+        <w:spacing w:after="0" w:line="240" w:lineRule="auto"/>
+        <w:rPr>
+          <w:rFonts w:ascii="Times New Roman" w:eastAsia="Times New Roman" w:hAnsi="Times New Roman" w:cs="Times New Roman"/>
+          <w:b/>
+          <w:bCs/>
+          <w:color w:val="000000"/>
+          <w:sz w:val="24"/>
+          <w:szCs w:val="24"/>
+        </w:rPr>
+      </w:pPr>
+    </w:p>
+    <w:p>
+      <w:pPr>
+        <w:shd w:val="clear" w:color="auto" w:fill="FFFFFF"/>
+        <w:spacing w:after="0" w:line="240" w:lineRule="auto"/>
+        <w:rPr>
+          <w:rFonts w:ascii="Helvetica" w:hAnsi="Helvetica" w:cs="Helvetica"/>
+          <w:color w:val="000000"/>
+          <w:sz w:val="18"/>
+          <w:szCs w:val="18"/>
+          <w:shd w:val="clear" w:color="auto" w:fill="F8F9FA"/>
+        </w:rPr>
+      </w:pPr>
+      <w:r>
+        <w:rPr>
+          <w:rFonts w:ascii="Helvetica" w:hAnsi="Helvetica" w:cs="Helvetica"/>
+          <w:color w:val="000000"/>
+          <w:sz w:val="18"/>
+          <w:szCs w:val="18"/>
+          <w:shd w:val="clear" w:color="auto" w:fill="F8F9FA"/>
+        </w:rPr>
+        <w:t xml:space="preserve">Operation Contract Name: </w:t>
+      </w:r>
+      <w:proofErr w:type="spellStart"/>
+      <w:proofErr w:type="gramStart"/>
+      <w:r>
+        <w:rPr>
+          <w:rFonts w:ascii="Helvetica" w:hAnsi="Helvetica" w:cs="Helvetica"/>
+          <w:color w:val="000000"/>
+          <w:sz w:val="18"/>
+          <w:szCs w:val="18"/>
+          <w:shd w:val="clear" w:color="auto" w:fill="F8F9FA"/>
+        </w:rPr>
+        <w:t>onSelectDeviceButton</w:t>
+      </w:r>
+      <w:proofErr w:type="spellEnd"/>
+      <w:r>
+        <w:rPr>
+          <w:rFonts w:ascii="Helvetica" w:hAnsi="Helvetica" w:cs="Helvetica"/>
+          <w:color w:val="000000"/>
+          <w:sz w:val="18"/>
+          <w:szCs w:val="18"/>
+          <w:shd w:val="clear" w:color="auto" w:fill="F8F9FA"/>
+        </w:rPr>
+        <w:t>(</w:t>
+      </w:r>
+      <w:proofErr w:type="gramEnd"/>
+      <w:r>
+        <w:rPr>
+          <w:rFonts w:ascii="Helvetica" w:hAnsi="Helvetica" w:cs="Helvetica"/>
+          <w:color w:val="000000"/>
+          <w:sz w:val="18"/>
+          <w:szCs w:val="18"/>
+          <w:shd w:val="clear" w:color="auto" w:fill="F8F9FA"/>
+        </w:rPr>
+        <w:t>)</w:t>
+      </w:r>
+      <w:r>
+        <w:rPr>
+          <w:rFonts w:ascii="Helvetica" w:hAnsi="Helvetica" w:cs="Helvetica"/>
+          <w:color w:val="000000"/>
+          <w:sz w:val="18"/>
+          <w:szCs w:val="18"/>
+        </w:rPr>
+        <w:br/>
+      </w:r>
+      <w:r>
+        <w:rPr>
+          <w:rFonts w:ascii="Helvetica" w:hAnsi="Helvetica" w:cs="Helvetica"/>
+          <w:color w:val="000000"/>
+          <w:sz w:val="18"/>
+          <w:szCs w:val="18"/>
+          <w:shd w:val="clear" w:color="auto" w:fill="F8F9FA"/>
+        </w:rPr>
+        <w:t>Cross Reference: Use Case Connectivity:</w:t>
+      </w:r>
+      <w:r>
+        <w:rPr>
+          <w:rFonts w:ascii="Helvetica" w:hAnsi="Helvetica" w:cs="Helvetica"/>
+          <w:color w:val="000000"/>
+          <w:sz w:val="18"/>
+          <w:szCs w:val="18"/>
+        </w:rPr>
+        <w:br/>
+      </w:r>
+      <w:r>
+        <w:rPr>
+          <w:rFonts w:ascii="Helvetica" w:hAnsi="Helvetica" w:cs="Helvetica"/>
+          <w:color w:val="000000"/>
+          <w:sz w:val="18"/>
+          <w:szCs w:val="18"/>
+          <w:shd w:val="clear" w:color="auto" w:fill="F8F9FA"/>
+        </w:rPr>
+        <w:t xml:space="preserve">Pre-Condition(s): </w:t>
+      </w:r>
+      <w:proofErr w:type="spellStart"/>
+      <w:r>
+        <w:rPr>
+          <w:rFonts w:ascii="Helvetica" w:hAnsi="Helvetica" w:cs="Helvetica"/>
+          <w:color w:val="000000"/>
+          <w:sz w:val="18"/>
+          <w:szCs w:val="18"/>
+          <w:shd w:val="clear" w:color="auto" w:fill="F8F9FA"/>
+        </w:rPr>
+        <w:t>bluetooth</w:t>
+      </w:r>
+      <w:proofErr w:type="spellEnd"/>
+      <w:r>
+        <w:rPr>
+          <w:rFonts w:ascii="Helvetica" w:hAnsi="Helvetica" w:cs="Helvetica"/>
+          <w:color w:val="000000"/>
+          <w:sz w:val="18"/>
+          <w:szCs w:val="18"/>
+          <w:shd w:val="clear" w:color="auto" w:fill="F8F9FA"/>
+        </w:rPr>
+        <w:t xml:space="preserve"> connectivity is enabled</w:t>
+      </w:r>
+      <w:r>
+        <w:rPr>
+          <w:rFonts w:ascii="Helvetica" w:hAnsi="Helvetica" w:cs="Helvetica"/>
+          <w:color w:val="000000"/>
+          <w:sz w:val="18"/>
+          <w:szCs w:val="18"/>
+        </w:rPr>
+        <w:br/>
+      </w:r>
+      <w:r>
+        <w:rPr>
+          <w:rFonts w:ascii="Helvetica" w:hAnsi="Helvetica" w:cs="Helvetica"/>
+          <w:color w:val="000000"/>
+          <w:sz w:val="18"/>
+          <w:szCs w:val="18"/>
+          <w:shd w:val="clear" w:color="auto" w:fill="F8F9FA"/>
+        </w:rPr>
+        <w:t>Post-Condition(s):</w:t>
+      </w:r>
+      <w:r>
+        <w:rPr>
+          <w:rFonts w:ascii="Helvetica" w:hAnsi="Helvetica" w:cs="Helvetica"/>
+          <w:color w:val="000000"/>
+          <w:sz w:val="18"/>
+          <w:szCs w:val="18"/>
+        </w:rPr>
+        <w:br/>
+      </w:r>
+      <w:r>
+        <w:rPr>
+          <w:rFonts w:ascii="Helvetica" w:hAnsi="Helvetica" w:cs="Helvetica"/>
+          <w:color w:val="000000"/>
+          <w:sz w:val="18"/>
+          <w:szCs w:val="18"/>
+          <w:shd w:val="clear" w:color="auto" w:fill="F8F9FA"/>
+        </w:rPr>
+        <w:t xml:space="preserve">- instantiation of a new connected </w:t>
+      </w:r>
+      <w:proofErr w:type="spellStart"/>
+      <w:r>
+        <w:rPr>
+          <w:rFonts w:ascii="Helvetica" w:hAnsi="Helvetica" w:cs="Helvetica"/>
+          <w:color w:val="000000"/>
+          <w:sz w:val="18"/>
+          <w:szCs w:val="18"/>
+          <w:shd w:val="clear" w:color="auto" w:fill="F8F9FA"/>
+        </w:rPr>
+        <w:t>bluetooth</w:t>
+      </w:r>
+      <w:proofErr w:type="spellEnd"/>
+      <w:r>
+        <w:rPr>
+          <w:rFonts w:ascii="Helvetica" w:hAnsi="Helvetica" w:cs="Helvetica"/>
+          <w:color w:val="000000"/>
+          <w:sz w:val="18"/>
+          <w:szCs w:val="18"/>
+          <w:shd w:val="clear" w:color="auto" w:fill="F8F9FA"/>
+        </w:rPr>
+        <w:t xml:space="preserve"> device</w:t>
+      </w:r>
+      <w:r>
+        <w:rPr>
+          <w:rFonts w:ascii="Helvetica" w:hAnsi="Helvetica" w:cs="Helvetica"/>
+          <w:color w:val="000000"/>
+          <w:sz w:val="18"/>
+          <w:szCs w:val="18"/>
+        </w:rPr>
+        <w:br/>
+      </w:r>
+      <w:r>
+        <w:rPr>
+          <w:rFonts w:ascii="Helvetica" w:hAnsi="Helvetica" w:cs="Helvetica"/>
+          <w:color w:val="000000"/>
+          <w:sz w:val="18"/>
+          <w:szCs w:val="18"/>
+          <w:shd w:val="clear" w:color="auto" w:fill="F8F9FA"/>
+        </w:rPr>
+        <w:t xml:space="preserve">- the </w:t>
+      </w:r>
+      <w:proofErr w:type="spellStart"/>
+      <w:r>
+        <w:rPr>
+          <w:rFonts w:ascii="Helvetica" w:hAnsi="Helvetica" w:cs="Helvetica"/>
+          <w:color w:val="000000"/>
+          <w:sz w:val="18"/>
+          <w:szCs w:val="18"/>
+          <w:shd w:val="clear" w:color="auto" w:fill="F8F9FA"/>
+        </w:rPr>
+        <w:t>bluetooth</w:t>
+      </w:r>
+      <w:proofErr w:type="spellEnd"/>
+      <w:r>
+        <w:rPr>
+          <w:rFonts w:ascii="Helvetica" w:hAnsi="Helvetica" w:cs="Helvetica"/>
+          <w:color w:val="000000"/>
+          <w:sz w:val="18"/>
+          <w:szCs w:val="18"/>
+          <w:shd w:val="clear" w:color="auto" w:fill="F8F9FA"/>
+        </w:rPr>
+        <w:t xml:space="preserve"> device is associated with the user</w:t>
+      </w:r>
+    </w:p>
+    <w:p>
+      <w:pPr>
+        <w:shd w:val="clear" w:color="auto" w:fill="FFFFFF"/>
+        <w:spacing w:after="0" w:line="240" w:lineRule="auto"/>
+        <w:rPr>
+          <w:rFonts w:ascii="Helvetica" w:hAnsi="Helvetica" w:cs="Helvetica"/>
+          <w:color w:val="000000"/>
+          <w:sz w:val="18"/>
+          <w:szCs w:val="18"/>
+          <w:shd w:val="clear" w:color="auto" w:fill="F8F9FA"/>
+        </w:rPr>
+      </w:pPr>
+    </w:p>
+    <w:p>
+      <w:pPr>
+        <w:shd w:val="clear" w:color="auto" w:fill="FFFFFF"/>
+        <w:spacing w:after="0" w:line="240" w:lineRule="auto"/>
+        <w:rPr>
+          <w:rFonts w:ascii="Helvetica" w:hAnsi="Helvetica" w:cs="Helvetica"/>
+          <w:color w:val="000000"/>
+          <w:sz w:val="18"/>
+          <w:szCs w:val="18"/>
+          <w:shd w:val="clear" w:color="auto" w:fill="F8F9FA"/>
+        </w:rPr>
+      </w:pPr>
+      <w:r>
+        <w:rPr>
+          <w:rFonts w:ascii="Helvetica" w:hAnsi="Helvetica" w:cs="Helvetica"/>
+          <w:color w:val="000000"/>
+          <w:sz w:val="18"/>
+          <w:szCs w:val="18"/>
+          <w:shd w:val="clear" w:color="auto" w:fill="F8F9FA"/>
+        </w:rPr>
+        <w:lastRenderedPageBreak/>
+        <w:t xml:space="preserve">Operation Contract Name: </w:t>
+      </w:r>
+      <w:proofErr w:type="spellStart"/>
+      <w:r>
+        <w:rPr>
+          <w:rFonts w:ascii="Helvetica" w:hAnsi="Helvetica" w:cs="Helvetica"/>
+          <w:color w:val="000000"/>
+          <w:sz w:val="18"/>
+          <w:szCs w:val="18"/>
+          <w:shd w:val="clear" w:color="auto" w:fill="F8F9FA"/>
+        </w:rPr>
+        <w:t>setOnAction</w:t>
+      </w:r>
+      <w:proofErr w:type="spellEnd"/>
+      <w:r>
+        <w:rPr>
+          <w:rFonts w:ascii="Helvetica" w:hAnsi="Helvetica" w:cs="Helvetica"/>
+          <w:color w:val="000000"/>
+          <w:sz w:val="18"/>
+          <w:szCs w:val="18"/>
+          <w:shd w:val="clear" w:color="auto" w:fill="F8F9FA"/>
+        </w:rPr>
+        <w:t>(</w:t>
+      </w:r>
+      <w:proofErr w:type="spellStart"/>
+      <w:r>
+        <w:rPr>
+          <w:rFonts w:ascii="Helvetica" w:hAnsi="Helvetica" w:cs="Helvetica"/>
+          <w:color w:val="000000"/>
+          <w:sz w:val="18"/>
+          <w:szCs w:val="18"/>
+          <w:shd w:val="clear" w:color="auto" w:fill="F8F9FA"/>
+        </w:rPr>
+        <w:t>StepTracker</w:t>
+      </w:r>
+      <w:proofErr w:type="spellEnd"/>
+      <w:r>
+        <w:rPr>
+          <w:rFonts w:ascii="Helvetica" w:hAnsi="Helvetica" w:cs="Helvetica"/>
+          <w:color w:val="000000"/>
+          <w:sz w:val="18"/>
+          <w:szCs w:val="18"/>
+          <w:shd w:val="clear" w:color="auto" w:fill="F8F9FA"/>
+        </w:rPr>
+        <w:t>: class)</w:t>
+      </w:r>
+      <w:r>
+        <w:rPr>
+          <w:rFonts w:ascii="Helvetica" w:hAnsi="Helvetica" w:cs="Helvetica"/>
+          <w:color w:val="000000"/>
+          <w:sz w:val="18"/>
+          <w:szCs w:val="18"/>
+        </w:rPr>
+        <w:br/>
+      </w:r>
+      <w:r>
+        <w:rPr>
+          <w:rFonts w:ascii="Helvetica" w:hAnsi="Helvetica" w:cs="Helvetica"/>
+          <w:color w:val="000000"/>
+          <w:sz w:val="18"/>
+          <w:szCs w:val="18"/>
+          <w:shd w:val="clear" w:color="auto" w:fill="F8F9FA"/>
+        </w:rPr>
+        <w:t>Cross Reference: Use Case Step Tracker</w:t>
+      </w:r>
+      <w:r>
+        <w:rPr>
+          <w:rFonts w:ascii="Helvetica" w:hAnsi="Helvetica" w:cs="Helvetica"/>
+          <w:color w:val="000000"/>
+          <w:sz w:val="18"/>
+          <w:szCs w:val="18"/>
+        </w:rPr>
+        <w:br/>
+      </w:r>
+      <w:r>
+        <w:rPr>
+          <w:rFonts w:ascii="Helvetica" w:hAnsi="Helvetica" w:cs="Helvetica"/>
+          <w:color w:val="000000"/>
+          <w:sz w:val="18"/>
+          <w:szCs w:val="18"/>
+          <w:shd w:val="clear" w:color="auto" w:fill="F8F9FA"/>
+        </w:rPr>
+        <w:t>Pre-Condition(s): the user has already recorded data on the tracker</w:t>
+      </w:r>
+      <w:r>
+        <w:rPr>
+          <w:rFonts w:ascii="Helvetica" w:hAnsi="Helvetica" w:cs="Helvetica"/>
+          <w:color w:val="000000"/>
+          <w:sz w:val="18"/>
+          <w:szCs w:val="18"/>
+        </w:rPr>
+        <w:br/>
+      </w:r>
+      <w:r>
+        <w:rPr>
+          <w:rFonts w:ascii="Helvetica" w:hAnsi="Helvetica" w:cs="Helvetica"/>
+          <w:color w:val="000000"/>
+          <w:sz w:val="18"/>
+          <w:szCs w:val="18"/>
+          <w:shd w:val="clear" w:color="auto" w:fill="F8F9FA"/>
+        </w:rPr>
+        <w:t>Post-Condition(s): </w:t>
+      </w:r>
+      <w:r>
+        <w:rPr>
+          <w:rFonts w:ascii="Helvetica" w:hAnsi="Helvetica" w:cs="Helvetica"/>
+          <w:color w:val="000000"/>
+          <w:sz w:val="18"/>
+          <w:szCs w:val="18"/>
+        </w:rPr>
+        <w:br/>
+      </w:r>
+      <w:r>
+        <w:rPr>
+          <w:rFonts w:ascii="Helvetica" w:hAnsi="Helvetica" w:cs="Helvetica"/>
+          <w:color w:val="000000"/>
+          <w:sz w:val="18"/>
+          <w:szCs w:val="18"/>
+          <w:shd w:val="clear" w:color="auto" w:fill="F8F9FA"/>
+        </w:rPr>
+        <w:t>- A scene is created in Step Tracker class</w:t>
+      </w:r>
+      <w:r>
+        <w:rPr>
+          <w:rFonts w:ascii="Helvetica" w:hAnsi="Helvetica" w:cs="Helvetica"/>
+          <w:color w:val="000000"/>
+          <w:sz w:val="18"/>
+          <w:szCs w:val="18"/>
+        </w:rPr>
+        <w:br/>
+      </w:r>
+      <w:r>
+        <w:rPr>
+          <w:rFonts w:ascii="Helvetica" w:hAnsi="Helvetica" w:cs="Helvetica"/>
+          <w:color w:val="000000"/>
+          <w:sz w:val="18"/>
+          <w:szCs w:val="18"/>
+          <w:shd w:val="clear" w:color="auto" w:fill="F8F9FA"/>
+        </w:rPr>
+        <w:t>-</w:t>
+      </w:r>
+      <w:r>
+        <w:rPr>
+          <w:rFonts w:ascii="Helvetica" w:hAnsi="Helvetica" w:cs="Helvetica"/>
+          <w:color w:val="000000"/>
+          <w:sz w:val="18"/>
+          <w:szCs w:val="18"/>
+          <w:shd w:val="clear" w:color="auto" w:fill="F8F9FA"/>
+        </w:rPr>
+        <w:t xml:space="preserve"> </w:t>
+      </w:r>
+      <w:proofErr w:type="spellStart"/>
+      <w:r>
+        <w:rPr>
+          <w:rFonts w:ascii="Helvetica" w:hAnsi="Helvetica" w:cs="Helvetica"/>
+          <w:color w:val="000000"/>
+          <w:sz w:val="18"/>
+          <w:szCs w:val="18"/>
+          <w:shd w:val="clear" w:color="auto" w:fill="F8F9FA"/>
+        </w:rPr>
+        <w:t>StepTracker.data</w:t>
+      </w:r>
+      <w:proofErr w:type="spellEnd"/>
+      <w:r>
+        <w:rPr>
+          <w:rFonts w:ascii="Helvetica" w:hAnsi="Helvetica" w:cs="Helvetica"/>
+          <w:color w:val="000000"/>
+          <w:sz w:val="18"/>
+          <w:szCs w:val="18"/>
+          <w:shd w:val="clear" w:color="auto" w:fill="F8F9FA"/>
+        </w:rPr>
+        <w:t xml:space="preserve"> is set to data.</w:t>
+      </w:r>
+      <w:r>
+        <w:rPr>
+          <w:rFonts w:ascii="Helvetica" w:hAnsi="Helvetica" w:cs="Helvetica"/>
+          <w:color w:val="000000"/>
+          <w:sz w:val="18"/>
+          <w:szCs w:val="18"/>
+        </w:rPr>
+        <w:br/>
+      </w:r>
+      <w:r>
+        <w:rPr>
+          <w:rFonts w:ascii="Helvetica" w:hAnsi="Helvetica" w:cs="Helvetica"/>
+          <w:color w:val="000000"/>
+          <w:sz w:val="18"/>
+          <w:szCs w:val="18"/>
+          <w:shd w:val="clear" w:color="auto" w:fill="F8F9FA"/>
+        </w:rPr>
+        <w:t>-</w:t>
+      </w:r>
+      <w:r>
+        <w:rPr>
+          <w:rFonts w:ascii="Helvetica" w:hAnsi="Helvetica" w:cs="Helvetica"/>
+          <w:color w:val="000000"/>
+          <w:sz w:val="18"/>
+          <w:szCs w:val="18"/>
+          <w:shd w:val="clear" w:color="auto" w:fill="F8F9FA"/>
+        </w:rPr>
+        <w:t xml:space="preserve"> </w:t>
+      </w:r>
+      <w:r>
+        <w:rPr>
+          <w:rFonts w:ascii="Helvetica" w:hAnsi="Helvetica" w:cs="Helvetica"/>
+          <w:color w:val="000000"/>
+          <w:sz w:val="18"/>
+          <w:szCs w:val="18"/>
+          <w:shd w:val="clear" w:color="auto" w:fill="F8F9FA"/>
+        </w:rPr>
+        <w:t>data displayed to user updated</w:t>
+      </w:r>
+      <w:r>
+        <w:rPr>
+          <w:rFonts w:ascii="Helvetica" w:hAnsi="Helvetica" w:cs="Helvetica"/>
+          <w:color w:val="000000"/>
+          <w:sz w:val="18"/>
+          <w:szCs w:val="18"/>
+        </w:rPr>
+        <w:br/>
+      </w:r>
+      <w:r>
+        <w:rPr>
+          <w:rFonts w:ascii="Helvetica" w:hAnsi="Helvetica" w:cs="Helvetica"/>
+          <w:color w:val="000000"/>
+          <w:sz w:val="18"/>
+          <w:szCs w:val="18"/>
+          <w:shd w:val="clear" w:color="auto" w:fill="F8F9FA"/>
+        </w:rPr>
+        <w:t>-</w:t>
+      </w:r>
+      <w:r>
+        <w:rPr>
+          <w:rFonts w:ascii="Helvetica" w:hAnsi="Helvetica" w:cs="Helvetica"/>
+          <w:color w:val="000000"/>
+          <w:sz w:val="18"/>
+          <w:szCs w:val="18"/>
+          <w:shd w:val="clear" w:color="auto" w:fill="F8F9FA"/>
+        </w:rPr>
+        <w:t xml:space="preserve"> </w:t>
+      </w:r>
+      <w:r>
+        <w:rPr>
+          <w:rFonts w:ascii="Helvetica" w:hAnsi="Helvetica" w:cs="Helvetica"/>
+          <w:color w:val="000000"/>
+          <w:sz w:val="18"/>
+          <w:szCs w:val="18"/>
+          <w:shd w:val="clear" w:color="auto" w:fill="F8F9FA"/>
+        </w:rPr>
+        <w:t>data is associated with goals</w:t>
+      </w:r>
+    </w:p>
+    <w:p>
+      <w:pPr>
+        <w:shd w:val="clear" w:color="auto" w:fill="FFFFFF"/>
+        <w:spacing w:after="0" w:line="240" w:lineRule="auto"/>
+        <w:rPr>
+          <w:rFonts w:ascii="Helvetica" w:hAnsi="Helvetica" w:cs="Helvetica"/>
+          <w:color w:val="000000"/>
+          <w:sz w:val="18"/>
+          <w:szCs w:val="18"/>
+          <w:shd w:val="clear" w:color="auto" w:fill="F8F9FA"/>
+        </w:rPr>
+      </w:pPr>
+    </w:p>
+    <w:p>
+      <w:pPr>
+        <w:shd w:val="clear" w:color="auto" w:fill="FFFFFF"/>
+        <w:spacing w:after="0" w:line="240" w:lineRule="auto"/>
+        <w:rPr>
+          <w:rFonts w:ascii="Helvetica" w:hAnsi="Helvetica" w:cs="Helvetica"/>
+          <w:color w:val="000000"/>
+          <w:sz w:val="18"/>
+          <w:szCs w:val="18"/>
+          <w:shd w:val="clear" w:color="auto" w:fill="F8F9FA"/>
+        </w:rPr>
+      </w:pPr>
+      <w:r>
+        <w:rPr>
+          <w:rFonts w:ascii="Helvetica" w:hAnsi="Helvetica" w:cs="Helvetica"/>
+          <w:color w:val="000000"/>
+          <w:sz w:val="18"/>
+          <w:szCs w:val="18"/>
+          <w:shd w:val="clear" w:color="auto" w:fill="F8F9FA"/>
+        </w:rPr>
+        <w:t xml:space="preserve">Operation Contract Name: </w:t>
+      </w:r>
+      <w:proofErr w:type="spellStart"/>
+      <w:r>
+        <w:rPr>
+          <w:rFonts w:ascii="Helvetica" w:hAnsi="Helvetica" w:cs="Helvetica"/>
+          <w:color w:val="000000"/>
+          <w:sz w:val="18"/>
+          <w:szCs w:val="18"/>
+          <w:shd w:val="clear" w:color="auto" w:fill="F8F9FA"/>
+        </w:rPr>
+        <w:t>setOnAction</w:t>
+      </w:r>
+      <w:proofErr w:type="spellEnd"/>
+      <w:r>
+        <w:rPr>
+          <w:rFonts w:ascii="Helvetica" w:hAnsi="Helvetica" w:cs="Helvetica"/>
+          <w:color w:val="000000"/>
+          <w:sz w:val="18"/>
+          <w:szCs w:val="18"/>
+          <w:shd w:val="clear" w:color="auto" w:fill="F8F9FA"/>
+        </w:rPr>
+        <w:t>(</w:t>
+      </w:r>
+      <w:proofErr w:type="spellStart"/>
+      <w:r>
+        <w:rPr>
+          <w:rFonts w:ascii="Helvetica" w:hAnsi="Helvetica" w:cs="Helvetica"/>
+          <w:color w:val="000000"/>
+          <w:sz w:val="18"/>
+          <w:szCs w:val="18"/>
+          <w:shd w:val="clear" w:color="auto" w:fill="F8F9FA"/>
+        </w:rPr>
+        <w:t>SleepTracker</w:t>
+      </w:r>
+      <w:proofErr w:type="spellEnd"/>
+      <w:r>
+        <w:rPr>
+          <w:rFonts w:ascii="Helvetica" w:hAnsi="Helvetica" w:cs="Helvetica"/>
+          <w:color w:val="000000"/>
+          <w:sz w:val="18"/>
+          <w:szCs w:val="18"/>
+          <w:shd w:val="clear" w:color="auto" w:fill="F8F9FA"/>
+        </w:rPr>
+        <w:t>: class)</w:t>
+      </w:r>
+      <w:r>
+        <w:rPr>
+          <w:rFonts w:ascii="Helvetica" w:hAnsi="Helvetica" w:cs="Helvetica"/>
+          <w:color w:val="000000"/>
+          <w:sz w:val="18"/>
+          <w:szCs w:val="18"/>
+        </w:rPr>
+        <w:br/>
+      </w:r>
+      <w:r>
+        <w:rPr>
+          <w:rFonts w:ascii="Helvetica" w:hAnsi="Helvetica" w:cs="Helvetica"/>
+          <w:color w:val="000000"/>
+          <w:sz w:val="18"/>
+          <w:szCs w:val="18"/>
+          <w:shd w:val="clear" w:color="auto" w:fill="F8F9FA"/>
+        </w:rPr>
+        <w:t>Cross Reference: Use Case Sleep Tracker</w:t>
+      </w:r>
+      <w:r>
+        <w:rPr>
+          <w:rFonts w:ascii="Helvetica" w:hAnsi="Helvetica" w:cs="Helvetica"/>
+          <w:color w:val="000000"/>
+          <w:sz w:val="18"/>
+          <w:szCs w:val="18"/>
+        </w:rPr>
+        <w:br/>
+      </w:r>
+      <w:r>
+        <w:rPr>
+          <w:rFonts w:ascii="Helvetica" w:hAnsi="Helvetica" w:cs="Helvetica"/>
+          <w:color w:val="000000"/>
+          <w:sz w:val="18"/>
+          <w:szCs w:val="18"/>
+          <w:shd w:val="clear" w:color="auto" w:fill="F8F9FA"/>
+        </w:rPr>
+        <w:t>Pre-Condition(s): the user has recorded at least one sleep pattern</w:t>
+      </w:r>
+      <w:r>
+        <w:rPr>
+          <w:rFonts w:ascii="Helvetica" w:hAnsi="Helvetica" w:cs="Helvetica"/>
+          <w:color w:val="000000"/>
+          <w:sz w:val="18"/>
+          <w:szCs w:val="18"/>
+        </w:rPr>
+        <w:br/>
+      </w:r>
+      <w:r>
+        <w:rPr>
+          <w:rFonts w:ascii="Helvetica" w:hAnsi="Helvetica" w:cs="Helvetica"/>
+          <w:color w:val="000000"/>
+          <w:sz w:val="18"/>
+          <w:szCs w:val="18"/>
+          <w:shd w:val="clear" w:color="auto" w:fill="F8F9FA"/>
+        </w:rPr>
+        <w:t>Post-Condition(s): </w:t>
+      </w:r>
+      <w:r>
+        <w:rPr>
+          <w:rFonts w:ascii="Helvetica" w:hAnsi="Helvetica" w:cs="Helvetica"/>
+          <w:color w:val="000000"/>
+          <w:sz w:val="18"/>
+          <w:szCs w:val="18"/>
+        </w:rPr>
+        <w:br/>
+      </w:r>
+      <w:r>
+        <w:rPr>
+          <w:rFonts w:ascii="Helvetica" w:hAnsi="Helvetica" w:cs="Helvetica"/>
+          <w:color w:val="000000"/>
+          <w:sz w:val="18"/>
+          <w:szCs w:val="18"/>
+          <w:shd w:val="clear" w:color="auto" w:fill="F8F9FA"/>
+        </w:rPr>
+        <w:t>- A scene is created in Sleep Tracker class</w:t>
+      </w:r>
+      <w:r>
+        <w:rPr>
+          <w:rFonts w:ascii="Helvetica" w:hAnsi="Helvetica" w:cs="Helvetica"/>
+          <w:color w:val="000000"/>
+          <w:sz w:val="18"/>
+          <w:szCs w:val="18"/>
+        </w:rPr>
+        <w:br/>
+      </w:r>
+      <w:r>
+        <w:rPr>
+          <w:rFonts w:ascii="Helvetica" w:hAnsi="Helvetica" w:cs="Helvetica"/>
+          <w:color w:val="000000"/>
+          <w:sz w:val="18"/>
+          <w:szCs w:val="18"/>
+          <w:shd w:val="clear" w:color="auto" w:fill="F8F9FA"/>
+        </w:rPr>
+        <w:t>-</w:t>
+      </w:r>
+      <w:r>
+        <w:rPr>
+          <w:rFonts w:ascii="Helvetica" w:hAnsi="Helvetica" w:cs="Helvetica"/>
+          <w:color w:val="000000"/>
+          <w:sz w:val="18"/>
+          <w:szCs w:val="18"/>
+          <w:shd w:val="clear" w:color="auto" w:fill="F8F9FA"/>
+        </w:rPr>
+        <w:t xml:space="preserve"> </w:t>
+      </w:r>
+      <w:proofErr w:type="spellStart"/>
+      <w:r>
+        <w:rPr>
+          <w:rFonts w:ascii="Helvetica" w:hAnsi="Helvetica" w:cs="Helvetica"/>
+          <w:color w:val="000000"/>
+          <w:sz w:val="18"/>
+          <w:szCs w:val="18"/>
+          <w:shd w:val="clear" w:color="auto" w:fill="F8F9FA"/>
+        </w:rPr>
+        <w:t>SleepTracker.currentPattern</w:t>
+      </w:r>
+      <w:proofErr w:type="spellEnd"/>
+      <w:r>
+        <w:rPr>
+          <w:rFonts w:ascii="Helvetica" w:hAnsi="Helvetica" w:cs="Helvetica"/>
+          <w:color w:val="000000"/>
+          <w:sz w:val="18"/>
+          <w:szCs w:val="18"/>
+          <w:shd w:val="clear" w:color="auto" w:fill="F8F9FA"/>
+        </w:rPr>
+        <w:t xml:space="preserve"> is set to pattern.</w:t>
+      </w:r>
+      <w:r>
+        <w:rPr>
+          <w:rFonts w:ascii="Helvetica" w:hAnsi="Helvetica" w:cs="Helvetica"/>
+          <w:color w:val="000000"/>
+          <w:sz w:val="18"/>
+          <w:szCs w:val="18"/>
+        </w:rPr>
+        <w:br/>
+      </w:r>
+      <w:r>
+        <w:rPr>
+          <w:rFonts w:ascii="Helvetica" w:hAnsi="Helvetica" w:cs="Helvetica"/>
+          <w:color w:val="000000"/>
+          <w:sz w:val="18"/>
+          <w:szCs w:val="18"/>
+          <w:shd w:val="clear" w:color="auto" w:fill="F8F9FA"/>
+        </w:rPr>
+        <w:t>-</w:t>
+      </w:r>
+      <w:r>
+        <w:rPr>
+          <w:rFonts w:ascii="Helvetica" w:hAnsi="Helvetica" w:cs="Helvetica"/>
+          <w:color w:val="000000"/>
+          <w:sz w:val="18"/>
+          <w:szCs w:val="18"/>
+          <w:shd w:val="clear" w:color="auto" w:fill="F8F9FA"/>
+        </w:rPr>
+        <w:t xml:space="preserve"> </w:t>
+      </w:r>
+      <w:r>
+        <w:rPr>
+          <w:rFonts w:ascii="Helvetica" w:hAnsi="Helvetica" w:cs="Helvetica"/>
+          <w:color w:val="000000"/>
+          <w:sz w:val="18"/>
+          <w:szCs w:val="18"/>
+          <w:shd w:val="clear" w:color="auto" w:fill="F8F9FA"/>
+        </w:rPr>
+        <w:t>pattern displayed to user updated</w:t>
+      </w:r>
+      <w:r>
+        <w:rPr>
+          <w:rFonts w:ascii="Helvetica" w:hAnsi="Helvetica" w:cs="Helvetica"/>
+          <w:color w:val="000000"/>
+          <w:sz w:val="18"/>
+          <w:szCs w:val="18"/>
+        </w:rPr>
+        <w:br/>
+      </w:r>
+      <w:r>
+        <w:rPr>
+          <w:rFonts w:ascii="Helvetica" w:hAnsi="Helvetica" w:cs="Helvetica"/>
+          <w:color w:val="000000"/>
+          <w:sz w:val="18"/>
+          <w:szCs w:val="18"/>
+          <w:shd w:val="clear" w:color="auto" w:fill="F8F9FA"/>
+        </w:rPr>
+        <w:t>-</w:t>
+      </w:r>
+      <w:r>
+        <w:rPr>
+          <w:rFonts w:ascii="Helvetica" w:hAnsi="Helvetica" w:cs="Helvetica"/>
+          <w:color w:val="000000"/>
+          <w:sz w:val="18"/>
+          <w:szCs w:val="18"/>
+          <w:shd w:val="clear" w:color="auto" w:fill="F8F9FA"/>
+        </w:rPr>
+        <w:t xml:space="preserve"> </w:t>
+      </w:r>
+      <w:r>
+        <w:rPr>
+          <w:rFonts w:ascii="Helvetica" w:hAnsi="Helvetica" w:cs="Helvetica"/>
+          <w:color w:val="000000"/>
+          <w:sz w:val="18"/>
+          <w:szCs w:val="18"/>
+          <w:shd w:val="clear" w:color="auto" w:fill="F8F9FA"/>
+        </w:rPr>
+        <w:t>pattern is associated with goals</w:t>
+      </w:r>
+    </w:p>
+    <w:p>
+      <w:pPr>
+        <w:shd w:val="clear" w:color="auto" w:fill="FFFFFF"/>
+        <w:spacing w:after="0" w:line="240" w:lineRule="auto"/>
+        <w:rPr>
+          <w:rFonts w:ascii="&amp;quot" w:hAnsi="&amp;quot"/>
+          <w:color w:val="000000"/>
+          <w:sz w:val="18"/>
+          <w:szCs w:val="18"/>
+          <w:shd w:val="clear" w:color="auto" w:fill="F8F9FA"/>
+        </w:rPr>
+      </w:pPr>
+      <w:r>
+        <w:rPr>
+          <w:rFonts w:ascii="Helvetica" w:hAnsi="Helvetica" w:cs="Helvetica"/>
+          <w:color w:val="000000"/>
+          <w:sz w:val="18"/>
+          <w:szCs w:val="18"/>
+        </w:rPr>
+        <w:br/>
+      </w:r>
+      <w:r>
+        <w:rPr>
+          <w:rFonts w:ascii="Helvetica" w:hAnsi="Helvetica" w:cs="Helvetica"/>
+          <w:color w:val="000000"/>
+          <w:sz w:val="18"/>
+          <w:szCs w:val="18"/>
+          <w:shd w:val="clear" w:color="auto" w:fill="F8F9FA"/>
+        </w:rPr>
+        <w:t xml:space="preserve">Operation Contract Name: </w:t>
+      </w:r>
+      <w:proofErr w:type="spellStart"/>
+      <w:r>
+        <w:rPr>
+          <w:rFonts w:ascii="Helvetica" w:hAnsi="Helvetica" w:cs="Helvetica"/>
+          <w:color w:val="000000"/>
+          <w:sz w:val="18"/>
+          <w:szCs w:val="18"/>
+          <w:shd w:val="clear" w:color="auto" w:fill="F8F9FA"/>
+        </w:rPr>
+        <w:t>setOnAction</w:t>
+      </w:r>
+      <w:proofErr w:type="spellEnd"/>
+      <w:r>
+        <w:rPr>
+          <w:rFonts w:ascii="Helvetica" w:hAnsi="Helvetica" w:cs="Helvetica"/>
+          <w:color w:val="000000"/>
+          <w:sz w:val="18"/>
+          <w:szCs w:val="18"/>
+          <w:shd w:val="clear" w:color="auto" w:fill="F8F9FA"/>
+        </w:rPr>
+        <w:t>(</w:t>
+      </w:r>
+      <w:proofErr w:type="spellStart"/>
+      <w:r>
+        <w:rPr>
+          <w:rFonts w:ascii="Helvetica" w:hAnsi="Helvetica" w:cs="Helvetica"/>
+          <w:color w:val="000000"/>
+          <w:sz w:val="18"/>
+          <w:szCs w:val="18"/>
+          <w:shd w:val="clear" w:color="auto" w:fill="F8F9FA"/>
+        </w:rPr>
+        <w:t>DesiredPersonalInformationClass</w:t>
+      </w:r>
+      <w:proofErr w:type="spellEnd"/>
+      <w:r>
+        <w:rPr>
+          <w:rFonts w:ascii="Helvetica" w:hAnsi="Helvetica" w:cs="Helvetica"/>
+          <w:color w:val="000000"/>
+          <w:sz w:val="18"/>
+          <w:szCs w:val="18"/>
+          <w:shd w:val="clear" w:color="auto" w:fill="F8F9FA"/>
+        </w:rPr>
+        <w:t>)</w:t>
+      </w:r>
+      <w:r>
+        <w:rPr>
+          <w:rFonts w:ascii="Helvetica" w:hAnsi="Helvetica" w:cs="Helvetica"/>
+          <w:color w:val="000000"/>
+          <w:sz w:val="18"/>
+          <w:szCs w:val="18"/>
+        </w:rPr>
+        <w:br/>
+      </w:r>
+      <w:r>
+        <w:rPr>
+          <w:rFonts w:ascii="Helvetica" w:hAnsi="Helvetica" w:cs="Helvetica"/>
+          <w:color w:val="000000"/>
+          <w:sz w:val="18"/>
+          <w:szCs w:val="18"/>
+          <w:shd w:val="clear" w:color="auto" w:fill="F8F9FA"/>
+        </w:rPr>
+        <w:t>Cross Reference: Use Case Personal Data</w:t>
+      </w:r>
+      <w:r>
+        <w:rPr>
+          <w:rFonts w:ascii="Helvetica" w:hAnsi="Helvetica" w:cs="Helvetica"/>
+          <w:color w:val="000000"/>
+          <w:sz w:val="18"/>
+          <w:szCs w:val="18"/>
+        </w:rPr>
+        <w:br/>
+      </w:r>
+      <w:r>
+        <w:rPr>
+          <w:rFonts w:ascii="Helvetica" w:hAnsi="Helvetica" w:cs="Helvetica"/>
+          <w:color w:val="000000"/>
+          <w:sz w:val="18"/>
+          <w:szCs w:val="18"/>
+          <w:shd w:val="clear" w:color="auto" w:fill="F8F9FA"/>
+        </w:rPr>
+        <w:t>Pre-Condition(s): User has desired activity wanting to be tracked</w:t>
+      </w:r>
+      <w:r>
+        <w:rPr>
+          <w:rFonts w:ascii="Helvetica" w:hAnsi="Helvetica" w:cs="Helvetica"/>
+          <w:color w:val="000000"/>
+          <w:sz w:val="18"/>
+          <w:szCs w:val="18"/>
+        </w:rPr>
+        <w:br/>
+      </w:r>
+      <w:r>
+        <w:rPr>
+          <w:rFonts w:ascii="Helvetica" w:hAnsi="Helvetica" w:cs="Helvetica"/>
+          <w:color w:val="000000"/>
+          <w:sz w:val="18"/>
+          <w:szCs w:val="18"/>
+          <w:shd w:val="clear" w:color="auto" w:fill="F8F9FA"/>
+        </w:rPr>
+        <w:t>Post-Condition(s):</w:t>
+      </w:r>
+      <w:r>
+        <w:rPr>
+          <w:rFonts w:ascii="Helvetica" w:hAnsi="Helvetica" w:cs="Helvetica"/>
+          <w:color w:val="000000"/>
+          <w:sz w:val="18"/>
+          <w:szCs w:val="18"/>
+        </w:rPr>
+        <w:br/>
+      </w:r>
+      <w:r>
+        <w:rPr>
+          <w:rFonts w:ascii="Helvetica" w:hAnsi="Helvetica" w:cs="Helvetica"/>
+          <w:color w:val="000000"/>
+          <w:sz w:val="18"/>
+          <w:szCs w:val="18"/>
+          <w:shd w:val="clear" w:color="auto" w:fill="F8F9FA"/>
+        </w:rPr>
+        <w:t xml:space="preserve">- </w:t>
+      </w:r>
+      <w:proofErr w:type="spellStart"/>
+      <w:r>
+        <w:rPr>
+          <w:rFonts w:ascii="Helvetica" w:hAnsi="Helvetica" w:cs="Helvetica"/>
+          <w:color w:val="000000"/>
+          <w:sz w:val="18"/>
+          <w:szCs w:val="18"/>
+          <w:shd w:val="clear" w:color="auto" w:fill="F8F9FA"/>
+        </w:rPr>
+        <w:t>StepTracker.height</w:t>
+      </w:r>
+      <w:proofErr w:type="spellEnd"/>
+      <w:r>
+        <w:rPr>
+          <w:rFonts w:ascii="Helvetica" w:hAnsi="Helvetica" w:cs="Helvetica"/>
+          <w:color w:val="000000"/>
+          <w:sz w:val="18"/>
+          <w:szCs w:val="18"/>
+          <w:shd w:val="clear" w:color="auto" w:fill="F8F9FA"/>
+        </w:rPr>
+        <w:t xml:space="preserve"> modified to height associated with settings</w:t>
+      </w:r>
+      <w:r>
+        <w:rPr>
+          <w:rFonts w:ascii="Helvetica" w:hAnsi="Helvetica" w:cs="Helvetica"/>
+          <w:color w:val="000000"/>
+          <w:sz w:val="18"/>
+          <w:szCs w:val="18"/>
+        </w:rPr>
+        <w:br/>
+      </w:r>
+      <w:r>
+        <w:rPr>
+          <w:rFonts w:ascii="Helvetica" w:hAnsi="Helvetica" w:cs="Helvetica"/>
+          <w:color w:val="000000"/>
+          <w:sz w:val="18"/>
+          <w:szCs w:val="18"/>
+          <w:shd w:val="clear" w:color="auto" w:fill="F8F9FA"/>
+        </w:rPr>
+        <w:t xml:space="preserve">- </w:t>
+      </w:r>
+      <w:proofErr w:type="spellStart"/>
+      <w:r>
+        <w:rPr>
+          <w:rFonts w:ascii="Helvetica" w:hAnsi="Helvetica" w:cs="Helvetica"/>
+          <w:color w:val="000000"/>
+          <w:sz w:val="18"/>
+          <w:szCs w:val="18"/>
+          <w:shd w:val="clear" w:color="auto" w:fill="F8F9FA"/>
+        </w:rPr>
+        <w:t>StepTracker.weight</w:t>
+      </w:r>
+      <w:proofErr w:type="spellEnd"/>
+      <w:r>
+        <w:rPr>
+          <w:rFonts w:ascii="Helvetica" w:hAnsi="Helvetica" w:cs="Helvetica"/>
+          <w:color w:val="000000"/>
+          <w:sz w:val="18"/>
+          <w:szCs w:val="18"/>
+          <w:shd w:val="clear" w:color="auto" w:fill="F8F9FA"/>
+        </w:rPr>
+        <w:t xml:space="preserve"> modified to weight </w:t>
+      </w:r>
+      <w:r>
+        <w:rPr>
+          <w:rFonts w:ascii="&amp;quot" w:hAnsi="&amp;quot"/>
+          <w:color w:val="000000"/>
+          <w:sz w:val="18"/>
+          <w:szCs w:val="18"/>
+          <w:shd w:val="clear" w:color="auto" w:fill="F8F9FA"/>
+        </w:rPr>
+        <w:t>associated with settings</w:t>
+      </w:r>
+      <w:r>
+        <w:rPr>
+          <w:rFonts w:ascii="Helvetica" w:hAnsi="Helvetica" w:cs="Helvetica"/>
+          <w:color w:val="000000"/>
+          <w:sz w:val="18"/>
+          <w:szCs w:val="18"/>
+        </w:rPr>
+        <w:br/>
+      </w:r>
+      <w:r>
+        <w:rPr>
+          <w:rFonts w:ascii="Helvetica" w:hAnsi="Helvetica" w:cs="Helvetica"/>
+          <w:color w:val="000000"/>
+          <w:sz w:val="18"/>
+          <w:szCs w:val="18"/>
+          <w:shd w:val="clear" w:color="auto" w:fill="F8F9FA"/>
+        </w:rPr>
+        <w:t xml:space="preserve">- </w:t>
+      </w:r>
+      <w:proofErr w:type="spellStart"/>
+      <w:r>
+        <w:rPr>
+          <w:rFonts w:ascii="Helvetica" w:hAnsi="Helvetica" w:cs="Helvetica"/>
+          <w:color w:val="000000"/>
+          <w:sz w:val="18"/>
+          <w:szCs w:val="18"/>
+          <w:shd w:val="clear" w:color="auto" w:fill="F8F9FA"/>
+        </w:rPr>
+        <w:t>StepTracker.age</w:t>
+      </w:r>
+      <w:proofErr w:type="spellEnd"/>
+      <w:r>
+        <w:rPr>
+          <w:rFonts w:ascii="Helvetica" w:hAnsi="Helvetica" w:cs="Helvetica"/>
+          <w:color w:val="000000"/>
+          <w:sz w:val="18"/>
+          <w:szCs w:val="18"/>
+          <w:shd w:val="clear" w:color="auto" w:fill="F8F9FA"/>
+        </w:rPr>
+        <w:t xml:space="preserve"> modified to age </w:t>
+      </w:r>
+      <w:r>
+        <w:rPr>
+          <w:rFonts w:ascii="&amp;quot" w:hAnsi="&amp;quot"/>
+          <w:color w:val="000000"/>
+          <w:sz w:val="18"/>
+          <w:szCs w:val="18"/>
+          <w:shd w:val="clear" w:color="auto" w:fill="F8F9FA"/>
+        </w:rPr>
+        <w:t>associated with settings</w:t>
+      </w:r>
+      <w:r>
+        <w:rPr>
+          <w:rFonts w:ascii="Helvetica" w:hAnsi="Helvetica" w:cs="Helvetica"/>
+          <w:color w:val="000000"/>
+          <w:sz w:val="18"/>
+          <w:szCs w:val="18"/>
+        </w:rPr>
+        <w:br/>
+      </w:r>
+      <w:r>
+        <w:rPr>
+          <w:rFonts w:ascii="Helvetica" w:hAnsi="Helvetica" w:cs="Helvetica"/>
+          <w:color w:val="000000"/>
+          <w:sz w:val="18"/>
+          <w:szCs w:val="18"/>
+          <w:shd w:val="clear" w:color="auto" w:fill="F8F9FA"/>
+        </w:rPr>
+        <w:t xml:space="preserve">- </w:t>
+      </w:r>
+      <w:proofErr w:type="spellStart"/>
+      <w:r>
+        <w:rPr>
+          <w:rFonts w:ascii="Helvetica" w:hAnsi="Helvetica" w:cs="Helvetica"/>
+          <w:color w:val="000000"/>
+          <w:sz w:val="18"/>
+          <w:szCs w:val="18"/>
+          <w:shd w:val="clear" w:color="auto" w:fill="F8F9FA"/>
+        </w:rPr>
+        <w:t>StepTracker.gender</w:t>
+      </w:r>
+      <w:proofErr w:type="spellEnd"/>
+      <w:r>
+        <w:rPr>
+          <w:rFonts w:ascii="Helvetica" w:hAnsi="Helvetica" w:cs="Helvetica"/>
+          <w:color w:val="000000"/>
+          <w:sz w:val="18"/>
+          <w:szCs w:val="18"/>
+          <w:shd w:val="clear" w:color="auto" w:fill="F8F9FA"/>
+        </w:rPr>
+        <w:t xml:space="preserve"> modified to gender </w:t>
+      </w:r>
+      <w:r>
+        <w:rPr>
+          <w:rFonts w:ascii="&amp;quot" w:hAnsi="&amp;quot"/>
+          <w:color w:val="000000"/>
+          <w:sz w:val="18"/>
+          <w:szCs w:val="18"/>
+          <w:shd w:val="clear" w:color="auto" w:fill="F8F9FA"/>
+        </w:rPr>
+        <w:t>associated with settings</w:t>
+      </w:r>
+      <w:r>
+        <w:rPr>
+          <w:rFonts w:ascii="Helvetica" w:hAnsi="Helvetica" w:cs="Helvetica"/>
+          <w:color w:val="000000"/>
+          <w:sz w:val="18"/>
+          <w:szCs w:val="18"/>
+        </w:rPr>
+        <w:br/>
+      </w:r>
+      <w:r>
+        <w:rPr>
+          <w:rFonts w:ascii="Helvetica" w:hAnsi="Helvetica" w:cs="Helvetica"/>
+          <w:color w:val="000000"/>
+          <w:sz w:val="18"/>
+          <w:szCs w:val="18"/>
+          <w:shd w:val="clear" w:color="auto" w:fill="F8F9FA"/>
+        </w:rPr>
+        <w:t xml:space="preserve">- </w:t>
+      </w:r>
+      <w:proofErr w:type="spellStart"/>
+      <w:r>
+        <w:rPr>
+          <w:rFonts w:ascii="Helvetica" w:hAnsi="Helvetica" w:cs="Helvetica"/>
+          <w:color w:val="000000"/>
+          <w:sz w:val="18"/>
+          <w:szCs w:val="18"/>
+          <w:shd w:val="clear" w:color="auto" w:fill="F8F9FA"/>
+        </w:rPr>
+        <w:t>StepTracker.goal</w:t>
+      </w:r>
+      <w:proofErr w:type="spellEnd"/>
+      <w:r>
+        <w:rPr>
+          <w:rFonts w:ascii="Helvetica" w:hAnsi="Helvetica" w:cs="Helvetica"/>
+          <w:color w:val="000000"/>
+          <w:sz w:val="18"/>
+          <w:szCs w:val="18"/>
+          <w:shd w:val="clear" w:color="auto" w:fill="F8F9FA"/>
+        </w:rPr>
+        <w:t xml:space="preserve"> modified to goal </w:t>
+      </w:r>
+      <w:r>
+        <w:rPr>
+          <w:rFonts w:ascii="&amp;quot" w:hAnsi="&amp;quot"/>
+          <w:color w:val="000000"/>
+          <w:sz w:val="18"/>
+          <w:szCs w:val="18"/>
+          <w:shd w:val="clear" w:color="auto" w:fill="F8F9FA"/>
+        </w:rPr>
+        <w:t>associated with settings</w:t>
+      </w:r>
+      <w:r>
+        <w:rPr>
+          <w:rFonts w:ascii="Helvetica" w:hAnsi="Helvetica" w:cs="Helvetica"/>
+          <w:color w:val="000000"/>
+          <w:sz w:val="18"/>
+          <w:szCs w:val="18"/>
+        </w:rPr>
+        <w:br/>
+      </w:r>
+      <w:r>
+        <w:rPr>
+          <w:rFonts w:ascii="Helvetica" w:hAnsi="Helvetica" w:cs="Helvetica"/>
+          <w:color w:val="000000"/>
+          <w:sz w:val="18"/>
+          <w:szCs w:val="18"/>
+          <w:shd w:val="clear" w:color="auto" w:fill="F8F9FA"/>
+        </w:rPr>
+        <w:t xml:space="preserve">- </w:t>
+      </w:r>
+      <w:proofErr w:type="spellStart"/>
+      <w:r>
+        <w:rPr>
+          <w:rFonts w:ascii="Helvetica" w:hAnsi="Helvetica" w:cs="Helvetica"/>
+          <w:color w:val="000000"/>
+          <w:sz w:val="18"/>
+          <w:szCs w:val="18"/>
+          <w:shd w:val="clear" w:color="auto" w:fill="F8F9FA"/>
+        </w:rPr>
+        <w:t>SleepTracker.goal</w:t>
+      </w:r>
+      <w:proofErr w:type="spellEnd"/>
+      <w:r>
+        <w:rPr>
+          <w:rFonts w:ascii="Helvetica" w:hAnsi="Helvetica" w:cs="Helvetica"/>
+          <w:color w:val="000000"/>
+          <w:sz w:val="18"/>
+          <w:szCs w:val="18"/>
+          <w:shd w:val="clear" w:color="auto" w:fill="F8F9FA"/>
+        </w:rPr>
+        <w:t xml:space="preserve"> modified to goal </w:t>
+      </w:r>
+      <w:r>
+        <w:rPr>
+          <w:rFonts w:ascii="&amp;quot" w:hAnsi="&amp;quot"/>
+          <w:color w:val="000000"/>
+          <w:sz w:val="18"/>
+          <w:szCs w:val="18"/>
+          <w:shd w:val="clear" w:color="auto" w:fill="F8F9FA"/>
+        </w:rPr>
+        <w:t>associated with settings</w:t>
+      </w:r>
+    </w:p>
+    <w:p>
+      <w:pPr>
+        <w:shd w:val="clear" w:color="auto" w:fill="FFFFFF"/>
+        <w:spacing w:after="0" w:line="240" w:lineRule="auto"/>
+        <w:rPr>
+          <w:rFonts w:ascii="&amp;quot" w:hAnsi="&amp;quot"/>
+          <w:color w:val="000000"/>
+          <w:sz w:val="18"/>
+          <w:szCs w:val="18"/>
+          <w:shd w:val="clear" w:color="auto" w:fill="F8F9FA"/>
+        </w:rPr>
+      </w:pPr>
+    </w:p>
+    <w:p>
+      <w:pPr>
+        <w:shd w:val="clear" w:color="auto" w:fill="FFFFFF"/>
+        <w:spacing w:after="0" w:line="240" w:lineRule="auto"/>
+        <w:rPr>
+          <w:rFonts w:ascii="Helvetica" w:hAnsi="Helvetica" w:cs="Helvetica"/>
+          <w:color w:val="000000"/>
+          <w:sz w:val="18"/>
+          <w:szCs w:val="18"/>
+          <w:shd w:val="clear" w:color="auto" w:fill="F8F9FA"/>
+        </w:rPr>
+      </w:pPr>
+      <w:r>
+        <w:rPr>
+          <w:rFonts w:ascii="Helvetica" w:hAnsi="Helvetica" w:cs="Helvetica"/>
+          <w:color w:val="000000"/>
+          <w:sz w:val="18"/>
+          <w:szCs w:val="18"/>
+        </w:rPr>
+        <w:br/>
+      </w:r>
+      <w:r>
+        <w:rPr>
+          <w:rFonts w:ascii="Helvetica" w:hAnsi="Helvetica" w:cs="Helvetica"/>
+          <w:color w:val="000000"/>
+          <w:sz w:val="18"/>
+          <w:szCs w:val="18"/>
+          <w:shd w:val="clear" w:color="auto" w:fill="F8F9FA"/>
+        </w:rPr>
+        <w:t xml:space="preserve">Operation Contract Name: </w:t>
+      </w:r>
+      <w:proofErr w:type="spellStart"/>
+      <w:r>
+        <w:rPr>
+          <w:rFonts w:ascii="Helvetica" w:hAnsi="Helvetica" w:cs="Helvetica"/>
+          <w:color w:val="000000"/>
+          <w:sz w:val="18"/>
+          <w:szCs w:val="18"/>
+          <w:shd w:val="clear" w:color="auto" w:fill="F8F9FA"/>
+        </w:rPr>
+        <w:t>updateTime</w:t>
+      </w:r>
+      <w:proofErr w:type="spellEnd"/>
+      <w:r>
+        <w:rPr>
+          <w:rFonts w:ascii="Helvetica" w:hAnsi="Helvetica" w:cs="Helvetica"/>
+          <w:color w:val="000000"/>
+          <w:sz w:val="18"/>
+          <w:szCs w:val="18"/>
+          <w:shd w:val="clear" w:color="auto" w:fill="F8F9FA"/>
+        </w:rPr>
+        <w:t>()</w:t>
+      </w:r>
+      <w:r>
+        <w:rPr>
+          <w:rFonts w:ascii="Helvetica" w:hAnsi="Helvetica" w:cs="Helvetica"/>
+          <w:color w:val="000000"/>
+          <w:sz w:val="18"/>
+          <w:szCs w:val="18"/>
+        </w:rPr>
+        <w:br/>
+      </w:r>
+      <w:r>
+        <w:rPr>
+          <w:rFonts w:ascii="Helvetica" w:hAnsi="Helvetica" w:cs="Helvetica"/>
+          <w:color w:val="000000"/>
+          <w:sz w:val="18"/>
+          <w:szCs w:val="18"/>
+          <w:shd w:val="clear" w:color="auto" w:fill="F8F9FA"/>
+        </w:rPr>
+        <w:t>Cross Reference: Use Case Display Time</w:t>
+      </w:r>
+      <w:r>
+        <w:rPr>
+          <w:rFonts w:ascii="Helvetica" w:hAnsi="Helvetica" w:cs="Helvetica"/>
+          <w:color w:val="000000"/>
+          <w:sz w:val="18"/>
+          <w:szCs w:val="18"/>
+        </w:rPr>
+        <w:br/>
+      </w:r>
+      <w:r>
+        <w:rPr>
+          <w:rFonts w:ascii="Helvetica" w:hAnsi="Helvetica" w:cs="Helvetica"/>
+          <w:color w:val="000000"/>
+          <w:sz w:val="18"/>
+          <w:szCs w:val="18"/>
+          <w:shd w:val="clear" w:color="auto" w:fill="F8F9FA"/>
+        </w:rPr>
+        <w:t>Pre-Condition(s): user has set time and preferred format</w:t>
+      </w:r>
+      <w:r>
+        <w:rPr>
+          <w:rFonts w:ascii="Helvetica" w:hAnsi="Helvetica" w:cs="Helvetica"/>
+          <w:color w:val="000000"/>
+          <w:sz w:val="18"/>
+          <w:szCs w:val="18"/>
+        </w:rPr>
+        <w:br/>
+      </w:r>
+      <w:r>
+        <w:rPr>
+          <w:rFonts w:ascii="Helvetica" w:hAnsi="Helvetica" w:cs="Helvetica"/>
+          <w:color w:val="000000"/>
+          <w:sz w:val="18"/>
+          <w:szCs w:val="18"/>
+          <w:shd w:val="clear" w:color="auto" w:fill="F8F9FA"/>
+        </w:rPr>
+        <w:t>Post-Condition(s):</w:t>
+      </w:r>
+      <w:r>
+        <w:rPr>
+          <w:rFonts w:ascii="Helvetica" w:hAnsi="Helvetica" w:cs="Helvetica"/>
+          <w:color w:val="000000"/>
+          <w:sz w:val="18"/>
+          <w:szCs w:val="18"/>
+        </w:rPr>
+        <w:br/>
+      </w:r>
+      <w:r>
+        <w:rPr>
+          <w:rFonts w:ascii="Helvetica" w:hAnsi="Helvetica" w:cs="Helvetica"/>
+          <w:color w:val="000000"/>
+          <w:sz w:val="18"/>
+          <w:szCs w:val="18"/>
+          <w:shd w:val="clear" w:color="auto" w:fill="F8F9FA"/>
+        </w:rPr>
+        <w:t>-</w:t>
+      </w:r>
+      <w:r>
+        <w:rPr>
+          <w:rFonts w:ascii="Helvetica" w:hAnsi="Helvetica" w:cs="Helvetica"/>
+          <w:color w:val="000000"/>
+          <w:sz w:val="18"/>
+          <w:szCs w:val="18"/>
+          <w:shd w:val="clear" w:color="auto" w:fill="F8F9FA"/>
+        </w:rPr>
+        <w:t xml:space="preserve"> </w:t>
+      </w:r>
+      <w:r>
+        <w:rPr>
+          <w:rFonts w:ascii="Helvetica" w:hAnsi="Helvetica" w:cs="Helvetica"/>
+          <w:color w:val="000000"/>
+          <w:sz w:val="18"/>
+          <w:szCs w:val="18"/>
+          <w:shd w:val="clear" w:color="auto" w:fill="F8F9FA"/>
+        </w:rPr>
+        <w:t xml:space="preserve">time is instantiated in </w:t>
+      </w:r>
+      <w:proofErr w:type="spellStart"/>
+      <w:r>
+        <w:rPr>
+          <w:rFonts w:ascii="Helvetica" w:hAnsi="Helvetica" w:cs="Helvetica"/>
+          <w:color w:val="000000"/>
+          <w:sz w:val="18"/>
+          <w:szCs w:val="18"/>
+          <w:shd w:val="clear" w:color="auto" w:fill="F8F9FA"/>
+        </w:rPr>
+        <w:t>ClockFace</w:t>
+      </w:r>
+      <w:proofErr w:type="spellEnd"/>
+      <w:r>
+        <w:rPr>
+          <w:rFonts w:ascii="Helvetica" w:hAnsi="Helvetica" w:cs="Helvetica"/>
+          <w:color w:val="000000"/>
+          <w:sz w:val="18"/>
+          <w:szCs w:val="18"/>
+        </w:rPr>
+        <w:br/>
+      </w:r>
+      <w:r>
+        <w:rPr>
+          <w:rFonts w:ascii="Helvetica" w:hAnsi="Helvetica" w:cs="Helvetica"/>
+          <w:color w:val="000000"/>
+          <w:sz w:val="18"/>
+          <w:szCs w:val="18"/>
+          <w:shd w:val="clear" w:color="auto" w:fill="F8F9FA"/>
+        </w:rPr>
+        <w:t>-</w:t>
+      </w:r>
+      <w:r>
+        <w:rPr>
+          <w:rFonts w:ascii="Helvetica" w:hAnsi="Helvetica" w:cs="Helvetica"/>
+          <w:color w:val="000000"/>
+          <w:sz w:val="18"/>
+          <w:szCs w:val="18"/>
+          <w:shd w:val="clear" w:color="auto" w:fill="F8F9FA"/>
+        </w:rPr>
+        <w:t xml:space="preserve"> </w:t>
+      </w:r>
+      <w:proofErr w:type="spellStart"/>
+      <w:r>
+        <w:rPr>
+          <w:rFonts w:ascii="Helvetica" w:hAnsi="Helvetica" w:cs="Helvetica"/>
+          <w:color w:val="000000"/>
+          <w:sz w:val="18"/>
+          <w:szCs w:val="18"/>
+          <w:shd w:val="clear" w:color="auto" w:fill="F8F9FA"/>
+        </w:rPr>
+        <w:t>clockFace.time</w:t>
+      </w:r>
+      <w:proofErr w:type="spellEnd"/>
+      <w:r>
+        <w:rPr>
+          <w:rFonts w:ascii="Helvetica" w:hAnsi="Helvetica" w:cs="Helvetica"/>
+          <w:color w:val="000000"/>
+          <w:sz w:val="18"/>
+          <w:szCs w:val="18"/>
+          <w:shd w:val="clear" w:color="auto" w:fill="F8F9FA"/>
+        </w:rPr>
+        <w:t xml:space="preserve"> is set to time</w:t>
+      </w:r>
+      <w:r>
+        <w:rPr>
+          <w:rFonts w:ascii="Helvetica" w:hAnsi="Helvetica" w:cs="Helvetica"/>
+          <w:color w:val="000000"/>
+          <w:sz w:val="18"/>
+          <w:szCs w:val="18"/>
+        </w:rPr>
+        <w:br/>
+      </w:r>
+      <w:r>
+        <w:rPr>
+          <w:rFonts w:ascii="Helvetica" w:hAnsi="Helvetica" w:cs="Helvetica"/>
+          <w:color w:val="000000"/>
+          <w:sz w:val="18"/>
+          <w:szCs w:val="18"/>
+          <w:shd w:val="clear" w:color="auto" w:fill="F8F9FA"/>
+        </w:rPr>
+        <w:t>-</w:t>
+      </w:r>
+      <w:r>
+        <w:rPr>
+          <w:rFonts w:ascii="Helvetica" w:hAnsi="Helvetica" w:cs="Helvetica"/>
+          <w:color w:val="000000"/>
+          <w:sz w:val="18"/>
+          <w:szCs w:val="18"/>
+          <w:shd w:val="clear" w:color="auto" w:fill="F8F9FA"/>
+        </w:rPr>
+        <w:t xml:space="preserve"> </w:t>
+      </w:r>
+      <w:r>
+        <w:rPr>
+          <w:rFonts w:ascii="Helvetica" w:hAnsi="Helvetica" w:cs="Helvetica"/>
+          <w:color w:val="000000"/>
+          <w:sz w:val="18"/>
+          <w:szCs w:val="18"/>
+          <w:shd w:val="clear" w:color="auto" w:fill="F8F9FA"/>
+        </w:rPr>
+        <w:t>time is associated with settings</w:t>
+      </w:r>
+    </w:p>
+    <w:p>
+      <w:pPr>
+        <w:shd w:val="clear" w:color="auto" w:fill="FFFFFF"/>
+        <w:spacing w:after="0" w:line="240" w:lineRule="auto"/>
+        <w:rPr>
+          <w:rFonts w:ascii="Helvetica" w:hAnsi="Helvetica" w:cs="Helvetica"/>
+          <w:color w:val="000000"/>
+          <w:sz w:val="18"/>
+          <w:szCs w:val="18"/>
+          <w:shd w:val="clear" w:color="auto" w:fill="F8F9FA"/>
+        </w:rPr>
+      </w:pPr>
+    </w:p>
+    <w:p>
+      <w:pPr>
+        <w:shd w:val="clear" w:color="auto" w:fill="FFFFFF"/>
+        <w:spacing w:after="0" w:line="240" w:lineRule="auto"/>
+        <w:rPr>
+          <w:rFonts w:ascii="Helvetica" w:hAnsi="Helvetica" w:cs="Helvetica"/>
+          <w:color w:val="000000"/>
+          <w:sz w:val="18"/>
+          <w:szCs w:val="18"/>
+          <w:shd w:val="clear" w:color="auto" w:fill="F8F9FA"/>
+        </w:rPr>
+      </w:pPr>
+    </w:p>
+    <w:p>
+      <w:pPr>
+        <w:shd w:val="clear" w:color="auto" w:fill="FFFFFF"/>
+        <w:spacing w:after="0" w:line="240" w:lineRule="auto"/>
+        <w:rPr>
+          <w:rFonts w:ascii="Helvetica" w:hAnsi="Helvetica" w:cs="Helvetica"/>
+          <w:b/>
+          <w:bCs/>
+          <w:color w:val="000000"/>
+          <w:sz w:val="18"/>
+          <w:szCs w:val="18"/>
+          <w:u w:val="single"/>
+          <w:shd w:val="clear" w:color="auto" w:fill="F8F9FA"/>
+        </w:rPr>
+      </w:pPr>
+    </w:p>
+    <w:p>
+      <w:pPr>
+        <w:shd w:val="clear" w:color="auto" w:fill="FFFFFF"/>
+        <w:spacing w:after="0" w:line="240" w:lineRule="auto"/>
+        <w:rPr>
+          <w:rFonts w:ascii="Helvetica" w:hAnsi="Helvetica" w:cs="Helvetica"/>
+          <w:b/>
+          <w:bCs/>
+          <w:color w:val="000000"/>
+          <w:sz w:val="18"/>
+          <w:szCs w:val="18"/>
+          <w:u w:val="single"/>
+          <w:shd w:val="clear" w:color="auto" w:fill="F8F9FA"/>
+        </w:rPr>
+      </w:pPr>
+    </w:p>
+    <w:p>
+      <w:pPr>
+        <w:shd w:val="clear" w:color="auto" w:fill="FFFFFF"/>
+        <w:spacing w:after="0" w:line="240" w:lineRule="auto"/>
+        <w:rPr>
+          <w:rFonts w:ascii="Helvetica" w:hAnsi="Helvetica" w:cs="Helvetica"/>
+          <w:b/>
+          <w:bCs/>
+          <w:color w:val="000000"/>
+          <w:sz w:val="18"/>
+          <w:szCs w:val="18"/>
+          <w:u w:val="single"/>
+          <w:shd w:val="clear" w:color="auto" w:fill="F8F9FA"/>
+        </w:rPr>
+      </w:pPr>
+    </w:p>
+    <w:p>
+      <w:pPr>
+        <w:shd w:val="clear" w:color="auto" w:fill="FFFFFF"/>
+        <w:spacing w:after="0" w:line="240" w:lineRule="auto"/>
+        <w:rPr>
+          <w:rFonts w:ascii="Helvetica" w:hAnsi="Helvetica" w:cs="Helvetica"/>
+          <w:b/>
+          <w:bCs/>
+          <w:color w:val="000000"/>
+          <w:sz w:val="18"/>
+          <w:szCs w:val="18"/>
+          <w:u w:val="single"/>
+          <w:shd w:val="clear" w:color="auto" w:fill="F8F9FA"/>
+        </w:rPr>
+      </w:pPr>
+    </w:p>
+    <w:p>
+      <w:pPr>
+        <w:shd w:val="clear" w:color="auto" w:fill="FFFFFF"/>
+        <w:spacing w:after="0" w:line="240" w:lineRule="auto"/>
+        <w:rPr>
+          <w:rFonts w:ascii="Helvetica" w:hAnsi="Helvetica" w:cs="Helvetica"/>
+          <w:b/>
+          <w:bCs/>
+          <w:color w:val="000000"/>
+          <w:sz w:val="18"/>
+          <w:szCs w:val="18"/>
+          <w:u w:val="single"/>
+          <w:shd w:val="clear" w:color="auto" w:fill="F8F9FA"/>
+        </w:rPr>
+      </w:pPr>
+    </w:p>
+    <w:p>
+      <w:pPr>
+        <w:shd w:val="clear" w:color="auto" w:fill="FFFFFF"/>
+        <w:spacing w:after="0" w:line="240" w:lineRule="auto"/>
+        <w:rPr>
+          <w:rFonts w:ascii="Helvetica" w:hAnsi="Helvetica" w:cs="Helvetica"/>
+          <w:b/>
+          <w:bCs/>
+          <w:color w:val="000000"/>
+          <w:sz w:val="18"/>
+          <w:szCs w:val="18"/>
+          <w:u w:val="single"/>
+          <w:shd w:val="clear" w:color="auto" w:fill="F8F9FA"/>
+        </w:rPr>
+      </w:pPr>
+    </w:p>
+    <w:p>
+      <w:pPr>
+        <w:shd w:val="clear" w:color="auto" w:fill="FFFFFF"/>
+        <w:spacing w:after="0" w:line="240" w:lineRule="auto"/>
+        <w:rPr>
+          <w:rFonts w:ascii="Helvetica" w:hAnsi="Helvetica" w:cs="Helvetica"/>
+          <w:b/>
+          <w:bCs/>
+          <w:color w:val="000000"/>
+          <w:sz w:val="18"/>
+          <w:szCs w:val="18"/>
+          <w:u w:val="single"/>
+          <w:shd w:val="clear" w:color="auto" w:fill="F8F9FA"/>
+        </w:rPr>
+      </w:pPr>
+    </w:p>
+    <w:p>
+      <w:pPr>
+        <w:shd w:val="clear" w:color="auto" w:fill="FFFFFF"/>
+        <w:spacing w:after="0" w:line="240" w:lineRule="auto"/>
+        <w:rPr>
+          <w:rFonts w:ascii="Helvetica" w:hAnsi="Helvetica" w:cs="Helvetica"/>
+          <w:b/>
+          <w:bCs/>
+          <w:color w:val="000000"/>
+          <w:sz w:val="18"/>
+          <w:szCs w:val="18"/>
+          <w:u w:val="single"/>
+          <w:shd w:val="clear" w:color="auto" w:fill="F8F9FA"/>
+        </w:rPr>
+      </w:pPr>
+    </w:p>
+    <w:p>
+      <w:pPr>
+        <w:shd w:val="clear" w:color="auto" w:fill="FFFFFF"/>
+        <w:spacing w:after="0" w:line="240" w:lineRule="auto"/>
+        <w:rPr>
+          <w:rFonts w:ascii="Helvetica" w:hAnsi="Helvetica" w:cs="Helvetica"/>
+          <w:b/>
+          <w:bCs/>
+          <w:color w:val="000000"/>
+          <w:sz w:val="18"/>
+          <w:szCs w:val="18"/>
+          <w:u w:val="single"/>
+          <w:shd w:val="clear" w:color="auto" w:fill="F8F9FA"/>
+        </w:rPr>
+      </w:pPr>
+    </w:p>
+    <w:p>
+      <w:pPr>
+        <w:shd w:val="clear" w:color="auto" w:fill="FFFFFF"/>
+        <w:spacing w:after="0" w:line="240" w:lineRule="auto"/>
+        <w:rPr>
+          <w:rFonts w:ascii="Helvetica" w:hAnsi="Helvetica" w:cs="Helvetica"/>
+          <w:b/>
+          <w:bCs/>
+          <w:color w:val="000000"/>
+          <w:sz w:val="18"/>
+          <w:szCs w:val="18"/>
+          <w:u w:val="single"/>
+          <w:shd w:val="clear" w:color="auto" w:fill="F8F9FA"/>
+        </w:rPr>
+      </w:pPr>
+    </w:p>
+    <w:p>
+      <w:pPr>
+        <w:shd w:val="clear" w:color="auto" w:fill="FFFFFF"/>
+        <w:spacing w:after="0" w:line="240" w:lineRule="auto"/>
+        <w:rPr>
+          <w:rFonts w:ascii="Helvetica" w:hAnsi="Helvetica" w:cs="Helvetica"/>
+          <w:b/>
+          <w:bCs/>
+          <w:color w:val="000000"/>
+          <w:sz w:val="18"/>
+          <w:szCs w:val="18"/>
+          <w:u w:val="single"/>
+          <w:shd w:val="clear" w:color="auto" w:fill="F8F9FA"/>
+        </w:rPr>
+      </w:pPr>
+    </w:p>
+    <w:p>
+      <w:pPr>
+        <w:shd w:val="clear" w:color="auto" w:fill="FFFFFF"/>
+        <w:spacing w:after="0" w:line="240" w:lineRule="auto"/>
+        <w:rPr>
+          <w:rFonts w:ascii="Helvetica" w:hAnsi="Helvetica" w:cs="Helvetica"/>
+          <w:b/>
+          <w:bCs/>
+          <w:color w:val="000000"/>
+          <w:sz w:val="18"/>
+          <w:szCs w:val="18"/>
+          <w:u w:val="single"/>
+          <w:shd w:val="clear" w:color="auto" w:fill="F8F9FA"/>
+        </w:rPr>
+      </w:pPr>
+    </w:p>
+    <w:p>
+      <w:pPr>
+        <w:shd w:val="clear" w:color="auto" w:fill="FFFFFF"/>
+        <w:spacing w:after="0" w:line="240" w:lineRule="auto"/>
+        <w:rPr>
+          <w:rFonts w:ascii="Helvetica" w:hAnsi="Helvetica" w:cs="Helvetica"/>
+          <w:b/>
+          <w:bCs/>
+          <w:color w:val="000000"/>
+          <w:sz w:val="18"/>
+          <w:szCs w:val="18"/>
+          <w:u w:val="single"/>
+          <w:shd w:val="clear" w:color="auto" w:fill="F8F9FA"/>
+        </w:rPr>
+      </w:pPr>
+    </w:p>
+    <w:p>
+      <w:pPr>
+        <w:shd w:val="clear" w:color="auto" w:fill="FFFFFF"/>
+        <w:spacing w:after="0" w:line="240" w:lineRule="auto"/>
+        <w:rPr>
+          <w:rFonts w:ascii="Helvetica" w:hAnsi="Helvetica" w:cs="Helvetica"/>
+          <w:b/>
+          <w:bCs/>
+          <w:color w:val="000000"/>
+          <w:sz w:val="18"/>
+          <w:szCs w:val="18"/>
+          <w:u w:val="single"/>
+          <w:shd w:val="clear" w:color="auto" w:fill="F8F9FA"/>
+        </w:rPr>
+      </w:pPr>
+    </w:p>
+    <w:p>
+      <w:pPr>
+        <w:shd w:val="clear" w:color="auto" w:fill="FFFFFF"/>
+        <w:spacing w:after="0" w:line="240" w:lineRule="auto"/>
+        <w:rPr>
+          <w:rFonts w:ascii="Helvetica" w:hAnsi="Helvetica" w:cs="Helvetica"/>
+          <w:b/>
+          <w:bCs/>
+          <w:color w:val="000000"/>
+          <w:sz w:val="18"/>
+          <w:szCs w:val="18"/>
+          <w:u w:val="single"/>
+          <w:shd w:val="clear" w:color="auto" w:fill="F8F9FA"/>
+        </w:rPr>
+      </w:pPr>
+    </w:p>
+    <w:p>
+      <w:pPr>
+        <w:shd w:val="clear" w:color="auto" w:fill="FFFFFF"/>
+        <w:spacing w:after="0" w:line="240" w:lineRule="auto"/>
+        <w:rPr>
+          <w:rFonts w:ascii="Helvetica" w:hAnsi="Helvetica" w:cs="Helvetica"/>
+          <w:b/>
+          <w:bCs/>
+          <w:color w:val="000000"/>
+          <w:sz w:val="18"/>
+          <w:szCs w:val="18"/>
+          <w:u w:val="single"/>
+          <w:shd w:val="clear" w:color="auto" w:fill="F8F9FA"/>
+        </w:rPr>
+      </w:pPr>
+    </w:p>
+    <w:p>
+      <w:pPr>
+        <w:shd w:val="clear" w:color="auto" w:fill="FFFFFF"/>
+        <w:spacing w:after="0" w:line="240" w:lineRule="auto"/>
+        <w:rPr>
+          <w:rFonts w:ascii="Helvetica" w:hAnsi="Helvetica" w:cs="Helvetica"/>
+          <w:b/>
+          <w:bCs/>
+          <w:color w:val="000000"/>
+          <w:sz w:val="18"/>
+          <w:szCs w:val="18"/>
+          <w:u w:val="single"/>
+          <w:shd w:val="clear" w:color="auto" w:fill="F8F9FA"/>
+        </w:rPr>
+      </w:pPr>
+    </w:p>
+    <w:p>
+      <w:pPr>
+        <w:shd w:val="clear" w:color="auto" w:fill="FFFFFF"/>
+        <w:spacing w:after="0" w:line="240" w:lineRule="auto"/>
+        <w:rPr>
+          <w:rFonts w:ascii="Helvetica" w:hAnsi="Helvetica" w:cs="Helvetica"/>
+          <w:b/>
+          <w:bCs/>
+          <w:color w:val="000000"/>
+          <w:sz w:val="18"/>
+          <w:szCs w:val="18"/>
+          <w:u w:val="single"/>
+          <w:shd w:val="clear" w:color="auto" w:fill="F8F9FA"/>
+        </w:rPr>
+      </w:pPr>
+    </w:p>
+    <w:p>
+      <w:pPr>
+        <w:shd w:val="clear" w:color="auto" w:fill="FFFFFF"/>
+        <w:spacing w:after="0" w:line="240" w:lineRule="auto"/>
+        <w:rPr>
+          <w:rFonts w:ascii="Helvetica" w:hAnsi="Helvetica" w:cs="Helvetica"/>
+          <w:b/>
+          <w:bCs/>
+          <w:color w:val="000000"/>
+          <w:sz w:val="18"/>
+          <w:szCs w:val="18"/>
+          <w:u w:val="single"/>
+          <w:shd w:val="clear" w:color="auto" w:fill="F8F9FA"/>
+        </w:rPr>
+      </w:pPr>
+    </w:p>
+    <w:p>
+      <w:pPr>
+        <w:shd w:val="clear" w:color="auto" w:fill="FFFFFF"/>
+        <w:spacing w:after="0" w:line="240" w:lineRule="auto"/>
+        <w:rPr>
+          <w:rFonts w:ascii="Helvetica" w:hAnsi="Helvetica" w:cs="Helvetica"/>
+          <w:b/>
+          <w:bCs/>
+          <w:color w:val="000000"/>
+          <w:sz w:val="18"/>
+          <w:szCs w:val="18"/>
+          <w:u w:val="single"/>
+          <w:shd w:val="clear" w:color="auto" w:fill="F8F9FA"/>
+        </w:rPr>
+      </w:pPr>
+    </w:p>
+    <w:p>
+      <w:pPr>
+        <w:shd w:val="clear" w:color="auto" w:fill="FFFFFF"/>
+        <w:spacing w:after="0" w:line="240" w:lineRule="auto"/>
+        <w:rPr>
+          <w:rFonts w:ascii="Helvetica" w:hAnsi="Helvetica" w:cs="Helvetica"/>
+          <w:b/>
+          <w:bCs/>
+          <w:color w:val="000000"/>
+          <w:sz w:val="18"/>
+          <w:szCs w:val="18"/>
+          <w:u w:val="single"/>
+          <w:shd w:val="clear" w:color="auto" w:fill="F8F9FA"/>
+        </w:rPr>
+      </w:pPr>
+    </w:p>
+    <w:p>
+      <w:pPr>
+        <w:shd w:val="clear" w:color="auto" w:fill="FFFFFF"/>
+        <w:spacing w:after="0" w:line="240" w:lineRule="auto"/>
+        <w:rPr>
+          <w:rFonts w:ascii="Helvetica" w:hAnsi="Helvetica" w:cs="Helvetica"/>
+          <w:b/>
+          <w:bCs/>
+          <w:color w:val="000000"/>
+          <w:sz w:val="18"/>
+          <w:szCs w:val="18"/>
+          <w:u w:val="single"/>
+          <w:shd w:val="clear" w:color="auto" w:fill="F8F9FA"/>
+        </w:rPr>
+      </w:pPr>
+    </w:p>
+    <w:p>
+      <w:pPr>
+        <w:shd w:val="clear" w:color="auto" w:fill="FFFFFF"/>
+        <w:spacing w:after="0" w:line="240" w:lineRule="auto"/>
+        <w:rPr>
+          <w:rFonts w:ascii="Helvetica" w:hAnsi="Helvetica" w:cs="Helvetica"/>
+          <w:b/>
+          <w:bCs/>
+          <w:color w:val="000000"/>
+          <w:sz w:val="18"/>
+          <w:szCs w:val="18"/>
+          <w:u w:val="single"/>
+          <w:shd w:val="clear" w:color="auto" w:fill="F8F9FA"/>
+        </w:rPr>
+      </w:pPr>
+    </w:p>
+    <w:p>
+      <w:pPr>
+        <w:shd w:val="clear" w:color="auto" w:fill="FFFFFF"/>
+        <w:spacing w:after="0" w:line="240" w:lineRule="auto"/>
+        <w:rPr>
+          <w:rFonts w:ascii="Helvetica" w:hAnsi="Helvetica" w:cs="Helvetica"/>
+          <w:b/>
+          <w:bCs/>
+          <w:color w:val="000000"/>
+          <w:sz w:val="18"/>
+          <w:szCs w:val="18"/>
+          <w:u w:val="single"/>
+          <w:shd w:val="clear" w:color="auto" w:fill="F8F9FA"/>
+        </w:rPr>
+      </w:pPr>
+    </w:p>
+    <w:p>
+      <w:pPr>
+        <w:shd w:val="clear" w:color="auto" w:fill="FFFFFF"/>
+        <w:spacing w:after="0" w:line="240" w:lineRule="auto"/>
+        <w:rPr>
+          <w:rFonts w:ascii="Times New Roman" w:hAnsi="Times New Roman" w:cs="Times New Roman"/>
+          <w:b/>
+          <w:bCs/>
+          <w:color w:val="000000"/>
+          <w:sz w:val="24"/>
+          <w:szCs w:val="24"/>
+          <w:shd w:val="clear" w:color="auto" w:fill="F8F9FA"/>
+        </w:rPr>
+      </w:pPr>
+      <w:r>
+        <w:rPr>
+          <w:rFonts w:ascii="Times New Roman" w:hAnsi="Times New Roman" w:cs="Times New Roman"/>
+          <w:b/>
+          <w:bCs/>
+          <w:color w:val="000000"/>
+          <w:sz w:val="24"/>
+          <w:szCs w:val="24"/>
+          <w:shd w:val="clear" w:color="auto" w:fill="F8F9FA"/>
+        </w:rPr>
+        <w:t>Sequence Diagrams:</w:t>
+      </w:r>
+    </w:p>
+    <w:p>
+      <w:pPr>
+        <w:rPr>
+          <w:rFonts w:ascii="Helvetica" w:hAnsi="Helvetica" w:cs="Helvetica"/>
+          <w:noProof/>
+          <w:color w:val="000000"/>
+          <w:sz w:val="18"/>
+          <w:szCs w:val="18"/>
+          <w:shd w:val="clear" w:color="auto" w:fill="F8F9FA"/>
+        </w:rPr>
+      </w:pPr>
+    </w:p>
+    <w:p>
+      <w:pPr>
+        <w:rPr>
+          <w:rFonts w:ascii="Helvetica" w:hAnsi="Helvetica" w:cs="Helvetica"/>
+          <w:color w:val="000000"/>
+          <w:sz w:val="18"/>
+          <w:szCs w:val="18"/>
+          <w:shd w:val="clear" w:color="auto" w:fill="F8F9FA"/>
+        </w:rPr>
+      </w:pPr>
+      <w:r>
+        <w:rPr>
+          <w:rFonts w:ascii="Helvetica" w:hAnsi="Helvetica" w:cs="Helvetica"/>
+          <w:noProof/>
+          <w:color w:val="000000"/>
+          <w:sz w:val="18"/>
+          <w:szCs w:val="18"/>
+          <w:shd w:val="clear" w:color="auto" w:fill="F8F9FA"/>
+        </w:rPr>
+        <w:drawing>
+          <wp:inline distT="0" distB="0" distL="0" distR="0" wp14:anchorId="7F6B807B" wp14:editId="52256FD4">
+            <wp:extent cx="6431629" cy="4089400"/>
+            <wp:effectExtent l="0" t="0" r="7620" b="6350"/>
+            <wp:docPr id="9" name="Picture 9" descr="A screenshot of a computer&#10;&#10;Description automatically generated"/>
+            <wp:cNvGraphicFramePr>
+              <a:graphicFrameLocks xmlns:a="http://schemas.openxmlformats.org/drawingml/2006/main" noChangeAspect="1"/>
+            </wp:cNvGraphicFramePr>
+            <a:graphic xmlns:a="http://schemas.openxmlformats.org/drawingml/2006/main">
+              <a:graphicData uri="http://schemas.openxmlformats.org/drawingml/2006/picture">
+                <pic:pic xmlns:pic="http://schemas.openxmlformats.org/drawingml/2006/picture">
+                  <pic:nvPicPr>
+                    <pic:cNvPr id="9" name="Screenshot (82).png"/>
+                    <pic:cNvPicPr/>
+                  </pic:nvPicPr>
+                  <pic:blipFill rotWithShape="1">
+                    <a:blip r:embed="rId10">
+                      <a:extLst>
+                        <a:ext uri="{28A0092B-C50C-407E-A947-70E740481C1C}">
+                          <a14:useLocalDpi xmlns:a14="http://schemas.microsoft.com/office/drawing/2010/main" val="0"/>
+                        </a:ext>
+                      </a:extLst>
+                    </a:blip>
+                    <a:srcRect l="23183" t="26591" r="22543" b="12060"/>
+                    <a:stretch/>
+                  </pic:blipFill>
+                  <pic:spPr bwMode="auto">
+                    <a:xfrm>
+                      <a:off x="0" y="0"/>
+                      <a:ext cx="6492633" cy="4128188"/>
+                    </a:xfrm>
+                    <a:prstGeom prst="rect">
+                      <a:avLst/>
+                    </a:prstGeom>
+                    <a:ln>
+                      <a:noFill/>
+                    </a:ln>
+                    <a:extLst>
+                      <a:ext uri="{53640926-AAD7-44D8-BBD7-CCE9431645EC}">
+                        <a14:shadowObscured xmlns:a14="http://schemas.microsoft.com/office/drawing/2010/main"/>
+                      </a:ext>
+                    </a:extLst>
+                  </pic:spPr>
+                </pic:pic>
+              </a:graphicData>
+            </a:graphic>
+          </wp:inline>
+        </w:drawing>
+      </w:r>
+    </w:p>
+    <w:p>
+      <w:pPr>
+        <w:rPr>
+          <w:rFonts w:ascii="Helvetica" w:hAnsi="Helvetica" w:cs="Helvetica"/>
+          <w:color w:val="000000"/>
+          <w:sz w:val="18"/>
+          <w:szCs w:val="18"/>
+          <w:shd w:val="clear" w:color="auto" w:fill="F8F9FA"/>
+        </w:rPr>
+      </w:pPr>
+    </w:p>
+    <w:p>
+      <w:pPr>
+        <w:rPr>
+          <w:rFonts w:ascii="Helvetica" w:hAnsi="Helvetica" w:cs="Helvetica"/>
+          <w:color w:val="000000"/>
+          <w:sz w:val="18"/>
+          <w:szCs w:val="18"/>
+          <w:shd w:val="clear" w:color="auto" w:fill="F8F9FA"/>
+        </w:rPr>
+      </w:pPr>
+      <w:r>
+        <w:rPr>
+          <w:rFonts w:ascii="Helvetica" w:hAnsi="Helvetica" w:cs="Helvetica"/>
+          <w:color w:val="000000"/>
+          <w:sz w:val="18"/>
+          <w:szCs w:val="18"/>
+          <w:shd w:val="clear" w:color="auto" w:fill="F8F9FA"/>
+        </w:rPr>
+        <w:t>All classes are creators because each class creates another activity or class.</w:t>
+      </w:r>
+    </w:p>
+    <w:p>
+      <w:pPr>
+        <w:rPr>
+          <w:rFonts w:ascii="Helvetica" w:hAnsi="Helvetica" w:cs="Helvetica"/>
+          <w:color w:val="000000"/>
+          <w:sz w:val="18"/>
+          <w:szCs w:val="18"/>
+          <w:shd w:val="clear" w:color="auto" w:fill="F8F9FA"/>
+        </w:rPr>
+      </w:pPr>
+    </w:p>
+    <w:p>
+      <w:pPr>
+        <w:rPr>
+          <w:rFonts w:ascii="Helvetica" w:hAnsi="Helvetica" w:cs="Helvetica"/>
+          <w:color w:val="000000"/>
+          <w:sz w:val="18"/>
+          <w:szCs w:val="18"/>
+          <w:shd w:val="clear" w:color="auto" w:fill="F8F9FA"/>
+        </w:rPr>
+      </w:pPr>
+      <w:r>
+        <w:rPr>
+          <w:rFonts w:ascii="Times New Roman" w:hAnsi="Times New Roman" w:cs="Times New Roman"/>
+          <w:b/>
+          <w:bCs/>
+          <w:color w:val="000000"/>
+          <w:sz w:val="24"/>
+          <w:szCs w:val="24"/>
+          <w:shd w:val="clear" w:color="auto" w:fill="F8F9FA"/>
+        </w:rPr>
+        <w:t>Class Diagram:</w:t>
+      </w:r>
       <w:bookmarkStart w:id="0" w:name="_GoBack"/>
       <w:bookmarkEnd w:id="0"/>
-    </w:p>
-    <w:p>
-      <w:pPr>
-        <w:shd w:val="clear" w:color="auto" w:fill="FFFFFF"/>
-        <w:spacing w:after="0" w:line="240" w:lineRule="auto"/>
-        <w:rPr>
-          <w:rFonts w:ascii="Times New Roman" w:eastAsia="Times New Roman" w:hAnsi="Times New Roman" w:cs="Times New Roman"/>
-          <w:b/>
-          <w:bCs/>
-          <w:color w:val="000000"/>
-          <w:sz w:val="24"/>
-          <w:szCs w:val="24"/>
-        </w:rPr>
-      </w:pPr>
-      <w:r>
-        <w:rPr>
-          <w:rFonts w:ascii="Times New Roman" w:eastAsia="Times New Roman" w:hAnsi="Times New Roman" w:cs="Times New Roman"/>
-          <w:b/>
-          <w:bCs/>
-          <w:color w:val="000000"/>
-          <w:sz w:val="24"/>
-          <w:szCs w:val="24"/>
-        </w:rPr>
-        <w:t>Operation Contracts:</w:t>
-      </w:r>
-    </w:p>
-    <w:p>
-      <w:pPr>
-        <w:shd w:val="clear" w:color="auto" w:fill="FFFFFF"/>
-        <w:spacing w:after="0" w:line="240" w:lineRule="auto"/>
-        <w:rPr>
-          <w:rFonts w:ascii="Times New Roman" w:eastAsia="Times New Roman" w:hAnsi="Times New Roman" w:cs="Times New Roman"/>
-          <w:b/>
-          <w:bCs/>
-          <w:color w:val="000000"/>
-          <w:sz w:val="24"/>
-          <w:szCs w:val="24"/>
-        </w:rPr>
-      </w:pPr>
-    </w:p>
-    <w:p>
-      <w:pPr>
-        <w:shd w:val="clear" w:color="auto" w:fill="FFFFFF"/>
-        <w:spacing w:after="0" w:line="240" w:lineRule="auto"/>
-        <w:rPr>
-          <w:rFonts w:ascii="Helvetica" w:hAnsi="Helvetica" w:cs="Helvetica"/>
-          <w:color w:val="000000"/>
-          <w:sz w:val="18"/>
-          <w:szCs w:val="18"/>
-          <w:shd w:val="clear" w:color="auto" w:fill="F8F9FA"/>
-        </w:rPr>
-      </w:pPr>
-      <w:r>
-        <w:rPr>
-          <w:rFonts w:ascii="Helvetica" w:hAnsi="Helvetica" w:cs="Helvetica"/>
-          <w:color w:val="000000"/>
-          <w:sz w:val="18"/>
-          <w:szCs w:val="18"/>
-          <w:shd w:val="clear" w:color="auto" w:fill="F8F9FA"/>
-        </w:rPr>
-        <w:t xml:space="preserve">Operation Contract Name: </w:t>
-      </w:r>
-      <w:proofErr w:type="spellStart"/>
-      <w:proofErr w:type="gramStart"/>
-      <w:r>
-        <w:rPr>
-          <w:rFonts w:ascii="Helvetica" w:hAnsi="Helvetica" w:cs="Helvetica"/>
-          <w:color w:val="000000"/>
-          <w:sz w:val="18"/>
-          <w:szCs w:val="18"/>
-          <w:shd w:val="clear" w:color="auto" w:fill="F8F9FA"/>
-        </w:rPr>
-        <w:t>onSelectDeviceButton</w:t>
-      </w:r>
-      <w:proofErr w:type="spellEnd"/>
-      <w:r>
-        <w:rPr>
-          <w:rFonts w:ascii="Helvetica" w:hAnsi="Helvetica" w:cs="Helvetica"/>
-          <w:color w:val="000000"/>
-          <w:sz w:val="18"/>
-          <w:szCs w:val="18"/>
-          <w:shd w:val="clear" w:color="auto" w:fill="F8F9FA"/>
-        </w:rPr>
-        <w:t>(</w:t>
-      </w:r>
-      <w:proofErr w:type="gramEnd"/>
-      <w:r>
-        <w:rPr>
-          <w:rFonts w:ascii="Helvetica" w:hAnsi="Helvetica" w:cs="Helvetica"/>
-          <w:color w:val="000000"/>
-          <w:sz w:val="18"/>
-          <w:szCs w:val="18"/>
-          <w:shd w:val="clear" w:color="auto" w:fill="F8F9FA"/>
-        </w:rPr>
-        <w:t>)</w:t>
-      </w:r>
-      <w:r>
-        <w:rPr>
-          <w:rFonts w:ascii="Helvetica" w:hAnsi="Helvetica" w:cs="Helvetica"/>
-          <w:color w:val="000000"/>
-          <w:sz w:val="18"/>
-          <w:szCs w:val="18"/>
-        </w:rPr>
-        <w:br/>
-      </w:r>
-      <w:r>
-        <w:rPr>
-          <w:rFonts w:ascii="Helvetica" w:hAnsi="Helvetica" w:cs="Helvetica"/>
-          <w:color w:val="000000"/>
-          <w:sz w:val="18"/>
-          <w:szCs w:val="18"/>
-          <w:shd w:val="clear" w:color="auto" w:fill="F8F9FA"/>
-        </w:rPr>
-        <w:t>Cross Reference: Use Case Connectivity:</w:t>
-      </w:r>
-      <w:r>
-        <w:rPr>
-          <w:rFonts w:ascii="Helvetica" w:hAnsi="Helvetica" w:cs="Helvetica"/>
-          <w:color w:val="000000"/>
-          <w:sz w:val="18"/>
-          <w:szCs w:val="18"/>
-        </w:rPr>
-        <w:br/>
-      </w:r>
-      <w:r>
-        <w:rPr>
-          <w:rFonts w:ascii="Helvetica" w:hAnsi="Helvetica" w:cs="Helvetica"/>
-          <w:color w:val="000000"/>
-          <w:sz w:val="18"/>
-          <w:szCs w:val="18"/>
-          <w:shd w:val="clear" w:color="auto" w:fill="F8F9FA"/>
-        </w:rPr>
-        <w:t xml:space="preserve">Pre-Condition(s): </w:t>
-      </w:r>
-      <w:proofErr w:type="spellStart"/>
-      <w:r>
-        <w:rPr>
-          <w:rFonts w:ascii="Helvetica" w:hAnsi="Helvetica" w:cs="Helvetica"/>
-          <w:color w:val="000000"/>
-          <w:sz w:val="18"/>
-          <w:szCs w:val="18"/>
-          <w:shd w:val="clear" w:color="auto" w:fill="F8F9FA"/>
-        </w:rPr>
-        <w:t>bluetooth</w:t>
-      </w:r>
-      <w:proofErr w:type="spellEnd"/>
-      <w:r>
-        <w:rPr>
-          <w:rFonts w:ascii="Helvetica" w:hAnsi="Helvetica" w:cs="Helvetica"/>
-          <w:color w:val="000000"/>
-          <w:sz w:val="18"/>
-          <w:szCs w:val="18"/>
-          <w:shd w:val="clear" w:color="auto" w:fill="F8F9FA"/>
-        </w:rPr>
-        <w:t xml:space="preserve"> connectivity is enabled</w:t>
-      </w:r>
-      <w:r>
-        <w:rPr>
-          <w:rFonts w:ascii="Helvetica" w:hAnsi="Helvetica" w:cs="Helvetica"/>
-          <w:color w:val="000000"/>
-          <w:sz w:val="18"/>
-          <w:szCs w:val="18"/>
-        </w:rPr>
-        <w:br/>
-      </w:r>
-      <w:r>
-        <w:rPr>
-          <w:rFonts w:ascii="Helvetica" w:hAnsi="Helvetica" w:cs="Helvetica"/>
-          <w:color w:val="000000"/>
-          <w:sz w:val="18"/>
-          <w:szCs w:val="18"/>
-          <w:shd w:val="clear" w:color="auto" w:fill="F8F9FA"/>
-        </w:rPr>
-        <w:t>Post-Condition(s):</w:t>
-      </w:r>
-      <w:r>
-        <w:rPr>
-          <w:rFonts w:ascii="Helvetica" w:hAnsi="Helvetica" w:cs="Helvetica"/>
-          <w:color w:val="000000"/>
-          <w:sz w:val="18"/>
-          <w:szCs w:val="18"/>
-        </w:rPr>
-        <w:br/>
-      </w:r>
-      <w:r>
-        <w:rPr>
-          <w:rFonts w:ascii="Helvetica" w:hAnsi="Helvetica" w:cs="Helvetica"/>
-          <w:color w:val="000000"/>
-          <w:sz w:val="18"/>
-          <w:szCs w:val="18"/>
-          <w:shd w:val="clear" w:color="auto" w:fill="F8F9FA"/>
-        </w:rPr>
-        <w:t xml:space="preserve">- instantiation of a new connected </w:t>
-      </w:r>
-      <w:proofErr w:type="spellStart"/>
-      <w:r>
-        <w:rPr>
-          <w:rFonts w:ascii="Helvetica" w:hAnsi="Helvetica" w:cs="Helvetica"/>
-          <w:color w:val="000000"/>
-          <w:sz w:val="18"/>
-          <w:szCs w:val="18"/>
-          <w:shd w:val="clear" w:color="auto" w:fill="F8F9FA"/>
-        </w:rPr>
-        <w:t>bluetooth</w:t>
-      </w:r>
-      <w:proofErr w:type="spellEnd"/>
-      <w:r>
-        <w:rPr>
-          <w:rFonts w:ascii="Helvetica" w:hAnsi="Helvetica" w:cs="Helvetica"/>
-          <w:color w:val="000000"/>
-          <w:sz w:val="18"/>
-          <w:szCs w:val="18"/>
-          <w:shd w:val="clear" w:color="auto" w:fill="F8F9FA"/>
-        </w:rPr>
-        <w:t xml:space="preserve"> device</w:t>
-      </w:r>
-      <w:r>
-        <w:rPr>
-          <w:rFonts w:ascii="Helvetica" w:hAnsi="Helvetica" w:cs="Helvetica"/>
-          <w:color w:val="000000"/>
-          <w:sz w:val="18"/>
-          <w:szCs w:val="18"/>
-        </w:rPr>
-        <w:br/>
-      </w:r>
-      <w:r>
-        <w:rPr>
-          <w:rFonts w:ascii="Helvetica" w:hAnsi="Helvetica" w:cs="Helvetica"/>
-          <w:color w:val="000000"/>
-          <w:sz w:val="18"/>
-          <w:szCs w:val="18"/>
-          <w:shd w:val="clear" w:color="auto" w:fill="F8F9FA"/>
-        </w:rPr>
-        <w:t xml:space="preserve">- the </w:t>
-      </w:r>
-      <w:proofErr w:type="spellStart"/>
-      <w:r>
-        <w:rPr>
-          <w:rFonts w:ascii="Helvetica" w:hAnsi="Helvetica" w:cs="Helvetica"/>
-          <w:color w:val="000000"/>
-          <w:sz w:val="18"/>
-          <w:szCs w:val="18"/>
-          <w:shd w:val="clear" w:color="auto" w:fill="F8F9FA"/>
-        </w:rPr>
-        <w:t>bluetooth</w:t>
-      </w:r>
-      <w:proofErr w:type="spellEnd"/>
-      <w:r>
-        <w:rPr>
-          <w:rFonts w:ascii="Helvetica" w:hAnsi="Helvetica" w:cs="Helvetica"/>
-          <w:color w:val="000000"/>
-          <w:sz w:val="18"/>
-          <w:szCs w:val="18"/>
-          <w:shd w:val="clear" w:color="auto" w:fill="F8F9FA"/>
-        </w:rPr>
-        <w:t xml:space="preserve"> device is associated with the user</w:t>
-      </w:r>
-    </w:p>
-    <w:p>
-      <w:pPr>
-        <w:shd w:val="clear" w:color="auto" w:fill="FFFFFF"/>
-        <w:spacing w:after="0" w:line="240" w:lineRule="auto"/>
-        <w:rPr>
-          <w:rFonts w:ascii="Helvetica" w:hAnsi="Helvetica" w:cs="Helvetica"/>
-          <w:color w:val="000000"/>
-          <w:sz w:val="18"/>
-          <w:szCs w:val="18"/>
-          <w:shd w:val="clear" w:color="auto" w:fill="F8F9FA"/>
-        </w:rPr>
-      </w:pPr>
-    </w:p>
-    <w:p>
-      <w:pPr>
-        <w:shd w:val="clear" w:color="auto" w:fill="FFFFFF"/>
-        <w:spacing w:after="0" w:line="240" w:lineRule="auto"/>
-        <w:rPr>
-          <w:rFonts w:ascii="Helvetica" w:hAnsi="Helvetica" w:cs="Helvetica"/>
-          <w:color w:val="000000"/>
-          <w:sz w:val="18"/>
-          <w:szCs w:val="18"/>
-          <w:shd w:val="clear" w:color="auto" w:fill="F8F9FA"/>
-        </w:rPr>
-      </w:pPr>
-      <w:r>
-        <w:rPr>
-          <w:rFonts w:ascii="Helvetica" w:hAnsi="Helvetica" w:cs="Helvetica"/>
-          <w:color w:val="000000"/>
-          <w:sz w:val="18"/>
-          <w:szCs w:val="18"/>
-          <w:shd w:val="clear" w:color="auto" w:fill="F8F9FA"/>
-        </w:rPr>
-        <w:lastRenderedPageBreak/>
-        <w:t xml:space="preserve">Operation Contract Name: </w:t>
-      </w:r>
-      <w:proofErr w:type="spellStart"/>
-      <w:r>
-        <w:rPr>
-          <w:rFonts w:ascii="Helvetica" w:hAnsi="Helvetica" w:cs="Helvetica"/>
-          <w:color w:val="000000"/>
-          <w:sz w:val="18"/>
-          <w:szCs w:val="18"/>
-          <w:shd w:val="clear" w:color="auto" w:fill="F8F9FA"/>
-        </w:rPr>
-        <w:t>setOnAction</w:t>
-      </w:r>
-      <w:proofErr w:type="spellEnd"/>
-      <w:r>
-        <w:rPr>
-          <w:rFonts w:ascii="Helvetica" w:hAnsi="Helvetica" w:cs="Helvetica"/>
-          <w:color w:val="000000"/>
-          <w:sz w:val="18"/>
-          <w:szCs w:val="18"/>
-          <w:shd w:val="clear" w:color="auto" w:fill="F8F9FA"/>
-        </w:rPr>
-        <w:t>(</w:t>
-      </w:r>
-      <w:proofErr w:type="spellStart"/>
-      <w:r>
-        <w:rPr>
-          <w:rFonts w:ascii="Helvetica" w:hAnsi="Helvetica" w:cs="Helvetica"/>
-          <w:color w:val="000000"/>
-          <w:sz w:val="18"/>
-          <w:szCs w:val="18"/>
-          <w:shd w:val="clear" w:color="auto" w:fill="F8F9FA"/>
-        </w:rPr>
-        <w:t>StepTracker</w:t>
-      </w:r>
-      <w:proofErr w:type="spellEnd"/>
-      <w:r>
-        <w:rPr>
-          <w:rFonts w:ascii="Helvetica" w:hAnsi="Helvetica" w:cs="Helvetica"/>
-          <w:color w:val="000000"/>
-          <w:sz w:val="18"/>
-          <w:szCs w:val="18"/>
-          <w:shd w:val="clear" w:color="auto" w:fill="F8F9FA"/>
-        </w:rPr>
-        <w:t>: class)</w:t>
-      </w:r>
-      <w:r>
-        <w:rPr>
-          <w:rFonts w:ascii="Helvetica" w:hAnsi="Helvetica" w:cs="Helvetica"/>
-          <w:color w:val="000000"/>
-          <w:sz w:val="18"/>
-          <w:szCs w:val="18"/>
-        </w:rPr>
-        <w:br/>
-      </w:r>
-      <w:r>
-        <w:rPr>
-          <w:rFonts w:ascii="Helvetica" w:hAnsi="Helvetica" w:cs="Helvetica"/>
-          <w:color w:val="000000"/>
-          <w:sz w:val="18"/>
-          <w:szCs w:val="18"/>
-          <w:shd w:val="clear" w:color="auto" w:fill="F8F9FA"/>
-        </w:rPr>
-        <w:t>Cross Reference: Use Case Step Tracker</w:t>
-      </w:r>
-      <w:r>
-        <w:rPr>
-          <w:rFonts w:ascii="Helvetica" w:hAnsi="Helvetica" w:cs="Helvetica"/>
-          <w:color w:val="000000"/>
-          <w:sz w:val="18"/>
-          <w:szCs w:val="18"/>
-        </w:rPr>
-        <w:br/>
-      </w:r>
-      <w:r>
-        <w:rPr>
-          <w:rFonts w:ascii="Helvetica" w:hAnsi="Helvetica" w:cs="Helvetica"/>
-          <w:color w:val="000000"/>
-          <w:sz w:val="18"/>
-          <w:szCs w:val="18"/>
-          <w:shd w:val="clear" w:color="auto" w:fill="F8F9FA"/>
-        </w:rPr>
-        <w:t>Pre-Condition(s): the user has already recorded data on the tracker</w:t>
-      </w:r>
-      <w:r>
-        <w:rPr>
-          <w:rFonts w:ascii="Helvetica" w:hAnsi="Helvetica" w:cs="Helvetica"/>
-          <w:color w:val="000000"/>
-          <w:sz w:val="18"/>
-          <w:szCs w:val="18"/>
-        </w:rPr>
-        <w:br/>
-      </w:r>
-      <w:r>
-        <w:rPr>
-          <w:rFonts w:ascii="Helvetica" w:hAnsi="Helvetica" w:cs="Helvetica"/>
-          <w:color w:val="000000"/>
-          <w:sz w:val="18"/>
-          <w:szCs w:val="18"/>
-          <w:shd w:val="clear" w:color="auto" w:fill="F8F9FA"/>
-        </w:rPr>
-        <w:t>Post-Condition(s): </w:t>
-      </w:r>
-      <w:r>
-        <w:rPr>
-          <w:rFonts w:ascii="Helvetica" w:hAnsi="Helvetica" w:cs="Helvetica"/>
-          <w:color w:val="000000"/>
-          <w:sz w:val="18"/>
-          <w:szCs w:val="18"/>
-        </w:rPr>
-        <w:br/>
-      </w:r>
-      <w:r>
-        <w:rPr>
-          <w:rFonts w:ascii="Helvetica" w:hAnsi="Helvetica" w:cs="Helvetica"/>
-          <w:color w:val="000000"/>
-          <w:sz w:val="18"/>
-          <w:szCs w:val="18"/>
-          <w:shd w:val="clear" w:color="auto" w:fill="F8F9FA"/>
-        </w:rPr>
-        <w:t>- A scene is created in Step Tracker class</w:t>
-      </w:r>
-      <w:r>
-        <w:rPr>
-          <w:rFonts w:ascii="Helvetica" w:hAnsi="Helvetica" w:cs="Helvetica"/>
-          <w:color w:val="000000"/>
-          <w:sz w:val="18"/>
-          <w:szCs w:val="18"/>
-        </w:rPr>
-        <w:br/>
-      </w:r>
-      <w:r>
-        <w:rPr>
-          <w:rFonts w:ascii="Helvetica" w:hAnsi="Helvetica" w:cs="Helvetica"/>
-          <w:color w:val="000000"/>
-          <w:sz w:val="18"/>
-          <w:szCs w:val="18"/>
-          <w:shd w:val="clear" w:color="auto" w:fill="F8F9FA"/>
-        </w:rPr>
-        <w:t>-</w:t>
-      </w:r>
-      <w:r>
-        <w:rPr>
-          <w:rFonts w:ascii="Helvetica" w:hAnsi="Helvetica" w:cs="Helvetica"/>
-          <w:color w:val="000000"/>
-          <w:sz w:val="18"/>
-          <w:szCs w:val="18"/>
-          <w:shd w:val="clear" w:color="auto" w:fill="F8F9FA"/>
-        </w:rPr>
-        <w:t xml:space="preserve"> </w:t>
-      </w:r>
-      <w:proofErr w:type="spellStart"/>
-      <w:r>
-        <w:rPr>
-          <w:rFonts w:ascii="Helvetica" w:hAnsi="Helvetica" w:cs="Helvetica"/>
-          <w:color w:val="000000"/>
-          <w:sz w:val="18"/>
-          <w:szCs w:val="18"/>
-          <w:shd w:val="clear" w:color="auto" w:fill="F8F9FA"/>
-        </w:rPr>
-        <w:t>StepTracker.data</w:t>
-      </w:r>
-      <w:proofErr w:type="spellEnd"/>
-      <w:r>
-        <w:rPr>
-          <w:rFonts w:ascii="Helvetica" w:hAnsi="Helvetica" w:cs="Helvetica"/>
-          <w:color w:val="000000"/>
-          <w:sz w:val="18"/>
-          <w:szCs w:val="18"/>
-          <w:shd w:val="clear" w:color="auto" w:fill="F8F9FA"/>
-        </w:rPr>
-        <w:t xml:space="preserve"> is set to data.</w:t>
-      </w:r>
-      <w:r>
-        <w:rPr>
-          <w:rFonts w:ascii="Helvetica" w:hAnsi="Helvetica" w:cs="Helvetica"/>
-          <w:color w:val="000000"/>
-          <w:sz w:val="18"/>
-          <w:szCs w:val="18"/>
-        </w:rPr>
-        <w:br/>
-      </w:r>
-      <w:r>
-        <w:rPr>
-          <w:rFonts w:ascii="Helvetica" w:hAnsi="Helvetica" w:cs="Helvetica"/>
-          <w:color w:val="000000"/>
-          <w:sz w:val="18"/>
-          <w:szCs w:val="18"/>
-          <w:shd w:val="clear" w:color="auto" w:fill="F8F9FA"/>
-        </w:rPr>
-        <w:t>-</w:t>
-      </w:r>
-      <w:r>
-        <w:rPr>
-          <w:rFonts w:ascii="Helvetica" w:hAnsi="Helvetica" w:cs="Helvetica"/>
-          <w:color w:val="000000"/>
-          <w:sz w:val="18"/>
-          <w:szCs w:val="18"/>
-          <w:shd w:val="clear" w:color="auto" w:fill="F8F9FA"/>
-        </w:rPr>
-        <w:t xml:space="preserve"> </w:t>
-      </w:r>
-      <w:r>
-        <w:rPr>
-          <w:rFonts w:ascii="Helvetica" w:hAnsi="Helvetica" w:cs="Helvetica"/>
-          <w:color w:val="000000"/>
-          <w:sz w:val="18"/>
-          <w:szCs w:val="18"/>
-          <w:shd w:val="clear" w:color="auto" w:fill="F8F9FA"/>
-        </w:rPr>
-        <w:t>data displayed to user updated</w:t>
-      </w:r>
-      <w:r>
-        <w:rPr>
-          <w:rFonts w:ascii="Helvetica" w:hAnsi="Helvetica" w:cs="Helvetica"/>
-          <w:color w:val="000000"/>
-          <w:sz w:val="18"/>
-          <w:szCs w:val="18"/>
-        </w:rPr>
-        <w:br/>
-      </w:r>
-      <w:r>
-        <w:rPr>
-          <w:rFonts w:ascii="Helvetica" w:hAnsi="Helvetica" w:cs="Helvetica"/>
-          <w:color w:val="000000"/>
-          <w:sz w:val="18"/>
-          <w:szCs w:val="18"/>
-          <w:shd w:val="clear" w:color="auto" w:fill="F8F9FA"/>
-        </w:rPr>
-        <w:t>-</w:t>
-      </w:r>
-      <w:r>
-        <w:rPr>
-          <w:rFonts w:ascii="Helvetica" w:hAnsi="Helvetica" w:cs="Helvetica"/>
-          <w:color w:val="000000"/>
-          <w:sz w:val="18"/>
-          <w:szCs w:val="18"/>
-          <w:shd w:val="clear" w:color="auto" w:fill="F8F9FA"/>
-        </w:rPr>
-        <w:t xml:space="preserve"> </w:t>
-      </w:r>
-      <w:r>
-        <w:rPr>
-          <w:rFonts w:ascii="Helvetica" w:hAnsi="Helvetica" w:cs="Helvetica"/>
-          <w:color w:val="000000"/>
-          <w:sz w:val="18"/>
-          <w:szCs w:val="18"/>
-          <w:shd w:val="clear" w:color="auto" w:fill="F8F9FA"/>
-        </w:rPr>
-        <w:t>data is associated with goals</w:t>
-      </w:r>
-    </w:p>
-    <w:p>
-      <w:pPr>
-        <w:shd w:val="clear" w:color="auto" w:fill="FFFFFF"/>
-        <w:spacing w:after="0" w:line="240" w:lineRule="auto"/>
-        <w:rPr>
-          <w:rFonts w:ascii="Helvetica" w:hAnsi="Helvetica" w:cs="Helvetica"/>
-          <w:color w:val="000000"/>
-          <w:sz w:val="18"/>
-          <w:szCs w:val="18"/>
-          <w:shd w:val="clear" w:color="auto" w:fill="F8F9FA"/>
-        </w:rPr>
-      </w:pPr>
-    </w:p>
-    <w:p>
-      <w:pPr>
-        <w:shd w:val="clear" w:color="auto" w:fill="FFFFFF"/>
-        <w:spacing w:after="0" w:line="240" w:lineRule="auto"/>
-        <w:rPr>
-          <w:rFonts w:ascii="Helvetica" w:hAnsi="Helvetica" w:cs="Helvetica"/>
-          <w:color w:val="000000"/>
-          <w:sz w:val="18"/>
-          <w:szCs w:val="18"/>
-          <w:shd w:val="clear" w:color="auto" w:fill="F8F9FA"/>
-        </w:rPr>
-      </w:pPr>
-      <w:r>
-        <w:rPr>
-          <w:rFonts w:ascii="Helvetica" w:hAnsi="Helvetica" w:cs="Helvetica"/>
-          <w:color w:val="000000"/>
-          <w:sz w:val="18"/>
-          <w:szCs w:val="18"/>
-          <w:shd w:val="clear" w:color="auto" w:fill="F8F9FA"/>
-        </w:rPr>
-        <w:t xml:space="preserve">Operation Contract Name: </w:t>
-      </w:r>
-      <w:proofErr w:type="spellStart"/>
-      <w:r>
-        <w:rPr>
-          <w:rFonts w:ascii="Helvetica" w:hAnsi="Helvetica" w:cs="Helvetica"/>
-          <w:color w:val="000000"/>
-          <w:sz w:val="18"/>
-          <w:szCs w:val="18"/>
-          <w:shd w:val="clear" w:color="auto" w:fill="F8F9FA"/>
-        </w:rPr>
-        <w:t>setOnAction</w:t>
-      </w:r>
-      <w:proofErr w:type="spellEnd"/>
-      <w:r>
-        <w:rPr>
-          <w:rFonts w:ascii="Helvetica" w:hAnsi="Helvetica" w:cs="Helvetica"/>
-          <w:color w:val="000000"/>
-          <w:sz w:val="18"/>
-          <w:szCs w:val="18"/>
-          <w:shd w:val="clear" w:color="auto" w:fill="F8F9FA"/>
-        </w:rPr>
-        <w:t>(</w:t>
-      </w:r>
-      <w:proofErr w:type="spellStart"/>
-      <w:r>
-        <w:rPr>
-          <w:rFonts w:ascii="Helvetica" w:hAnsi="Helvetica" w:cs="Helvetica"/>
-          <w:color w:val="000000"/>
-          <w:sz w:val="18"/>
-          <w:szCs w:val="18"/>
-          <w:shd w:val="clear" w:color="auto" w:fill="F8F9FA"/>
-        </w:rPr>
-        <w:t>SleepTracker</w:t>
-      </w:r>
-      <w:proofErr w:type="spellEnd"/>
-      <w:r>
-        <w:rPr>
-          <w:rFonts w:ascii="Helvetica" w:hAnsi="Helvetica" w:cs="Helvetica"/>
-          <w:color w:val="000000"/>
-          <w:sz w:val="18"/>
-          <w:szCs w:val="18"/>
-          <w:shd w:val="clear" w:color="auto" w:fill="F8F9FA"/>
-        </w:rPr>
-        <w:t>: class)</w:t>
-      </w:r>
-      <w:r>
-        <w:rPr>
-          <w:rFonts w:ascii="Helvetica" w:hAnsi="Helvetica" w:cs="Helvetica"/>
-          <w:color w:val="000000"/>
-          <w:sz w:val="18"/>
-          <w:szCs w:val="18"/>
-        </w:rPr>
-        <w:br/>
-      </w:r>
-      <w:r>
-        <w:rPr>
-          <w:rFonts w:ascii="Helvetica" w:hAnsi="Helvetica" w:cs="Helvetica"/>
-          <w:color w:val="000000"/>
-          <w:sz w:val="18"/>
-          <w:szCs w:val="18"/>
-          <w:shd w:val="clear" w:color="auto" w:fill="F8F9FA"/>
-        </w:rPr>
-        <w:t>Cross Reference: Use Case Sleep Tracker</w:t>
-      </w:r>
-      <w:r>
-        <w:rPr>
-          <w:rFonts w:ascii="Helvetica" w:hAnsi="Helvetica" w:cs="Helvetica"/>
-          <w:color w:val="000000"/>
-          <w:sz w:val="18"/>
-          <w:szCs w:val="18"/>
-        </w:rPr>
-        <w:br/>
-      </w:r>
-      <w:r>
-        <w:rPr>
-          <w:rFonts w:ascii="Helvetica" w:hAnsi="Helvetica" w:cs="Helvetica"/>
-          <w:color w:val="000000"/>
-          <w:sz w:val="18"/>
-          <w:szCs w:val="18"/>
-          <w:shd w:val="clear" w:color="auto" w:fill="F8F9FA"/>
-        </w:rPr>
-        <w:t>Pre-Condition(s): the user has recorded at least one sleep pattern</w:t>
-      </w:r>
-      <w:r>
-        <w:rPr>
-          <w:rFonts w:ascii="Helvetica" w:hAnsi="Helvetica" w:cs="Helvetica"/>
-          <w:color w:val="000000"/>
-          <w:sz w:val="18"/>
-          <w:szCs w:val="18"/>
-        </w:rPr>
-        <w:br/>
-      </w:r>
-      <w:r>
-        <w:rPr>
-          <w:rFonts w:ascii="Helvetica" w:hAnsi="Helvetica" w:cs="Helvetica"/>
-          <w:color w:val="000000"/>
-          <w:sz w:val="18"/>
-          <w:szCs w:val="18"/>
-          <w:shd w:val="clear" w:color="auto" w:fill="F8F9FA"/>
-        </w:rPr>
-        <w:t>Post-Condition(s): </w:t>
-      </w:r>
-      <w:r>
-        <w:rPr>
-          <w:rFonts w:ascii="Helvetica" w:hAnsi="Helvetica" w:cs="Helvetica"/>
-          <w:color w:val="000000"/>
-          <w:sz w:val="18"/>
-          <w:szCs w:val="18"/>
-        </w:rPr>
-        <w:br/>
-      </w:r>
-      <w:r>
-        <w:rPr>
-          <w:rFonts w:ascii="Helvetica" w:hAnsi="Helvetica" w:cs="Helvetica"/>
-          <w:color w:val="000000"/>
-          <w:sz w:val="18"/>
-          <w:szCs w:val="18"/>
-          <w:shd w:val="clear" w:color="auto" w:fill="F8F9FA"/>
-        </w:rPr>
-        <w:t>- A scene is created in Sleep Tracker class</w:t>
-      </w:r>
-      <w:r>
-        <w:rPr>
-          <w:rFonts w:ascii="Helvetica" w:hAnsi="Helvetica" w:cs="Helvetica"/>
-          <w:color w:val="000000"/>
-          <w:sz w:val="18"/>
-          <w:szCs w:val="18"/>
-        </w:rPr>
-        <w:br/>
-      </w:r>
-      <w:r>
-        <w:rPr>
-          <w:rFonts w:ascii="Helvetica" w:hAnsi="Helvetica" w:cs="Helvetica"/>
-          <w:color w:val="000000"/>
-          <w:sz w:val="18"/>
-          <w:szCs w:val="18"/>
-          <w:shd w:val="clear" w:color="auto" w:fill="F8F9FA"/>
-        </w:rPr>
-        <w:t>-</w:t>
-      </w:r>
-      <w:r>
-        <w:rPr>
-          <w:rFonts w:ascii="Helvetica" w:hAnsi="Helvetica" w:cs="Helvetica"/>
-          <w:color w:val="000000"/>
-          <w:sz w:val="18"/>
-          <w:szCs w:val="18"/>
-          <w:shd w:val="clear" w:color="auto" w:fill="F8F9FA"/>
-        </w:rPr>
-        <w:t xml:space="preserve"> </w:t>
-      </w:r>
-      <w:proofErr w:type="spellStart"/>
-      <w:r>
-        <w:rPr>
-          <w:rFonts w:ascii="Helvetica" w:hAnsi="Helvetica" w:cs="Helvetica"/>
-          <w:color w:val="000000"/>
-          <w:sz w:val="18"/>
-          <w:szCs w:val="18"/>
-          <w:shd w:val="clear" w:color="auto" w:fill="F8F9FA"/>
-        </w:rPr>
-        <w:t>SleepTracker.currentPattern</w:t>
-      </w:r>
-      <w:proofErr w:type="spellEnd"/>
-      <w:r>
-        <w:rPr>
-          <w:rFonts w:ascii="Helvetica" w:hAnsi="Helvetica" w:cs="Helvetica"/>
-          <w:color w:val="000000"/>
-          <w:sz w:val="18"/>
-          <w:szCs w:val="18"/>
-          <w:shd w:val="clear" w:color="auto" w:fill="F8F9FA"/>
-        </w:rPr>
-        <w:t xml:space="preserve"> is set to pattern.</w:t>
-      </w:r>
-      <w:r>
-        <w:rPr>
-          <w:rFonts w:ascii="Helvetica" w:hAnsi="Helvetica" w:cs="Helvetica"/>
-          <w:color w:val="000000"/>
-          <w:sz w:val="18"/>
-          <w:szCs w:val="18"/>
-        </w:rPr>
-        <w:br/>
-      </w:r>
-      <w:r>
-        <w:rPr>
-          <w:rFonts w:ascii="Helvetica" w:hAnsi="Helvetica" w:cs="Helvetica"/>
-          <w:color w:val="000000"/>
-          <w:sz w:val="18"/>
-          <w:szCs w:val="18"/>
-          <w:shd w:val="clear" w:color="auto" w:fill="F8F9FA"/>
-        </w:rPr>
-        <w:t>-</w:t>
-      </w:r>
-      <w:r>
-        <w:rPr>
-          <w:rFonts w:ascii="Helvetica" w:hAnsi="Helvetica" w:cs="Helvetica"/>
-          <w:color w:val="000000"/>
-          <w:sz w:val="18"/>
-          <w:szCs w:val="18"/>
-          <w:shd w:val="clear" w:color="auto" w:fill="F8F9FA"/>
-        </w:rPr>
-        <w:t xml:space="preserve"> </w:t>
-      </w:r>
-      <w:r>
-        <w:rPr>
-          <w:rFonts w:ascii="Helvetica" w:hAnsi="Helvetica" w:cs="Helvetica"/>
-          <w:color w:val="000000"/>
-          <w:sz w:val="18"/>
-          <w:szCs w:val="18"/>
-          <w:shd w:val="clear" w:color="auto" w:fill="F8F9FA"/>
-        </w:rPr>
-        <w:t>pattern displayed to user updated</w:t>
-      </w:r>
-      <w:r>
-        <w:rPr>
-          <w:rFonts w:ascii="Helvetica" w:hAnsi="Helvetica" w:cs="Helvetica"/>
-          <w:color w:val="000000"/>
-          <w:sz w:val="18"/>
-          <w:szCs w:val="18"/>
-        </w:rPr>
-        <w:br/>
-      </w:r>
-      <w:r>
-        <w:rPr>
-          <w:rFonts w:ascii="Helvetica" w:hAnsi="Helvetica" w:cs="Helvetica"/>
-          <w:color w:val="000000"/>
-          <w:sz w:val="18"/>
-          <w:szCs w:val="18"/>
-          <w:shd w:val="clear" w:color="auto" w:fill="F8F9FA"/>
-        </w:rPr>
-        <w:t>-</w:t>
-      </w:r>
-      <w:r>
-        <w:rPr>
-          <w:rFonts w:ascii="Helvetica" w:hAnsi="Helvetica" w:cs="Helvetica"/>
-          <w:color w:val="000000"/>
-          <w:sz w:val="18"/>
-          <w:szCs w:val="18"/>
-          <w:shd w:val="clear" w:color="auto" w:fill="F8F9FA"/>
-        </w:rPr>
-        <w:t xml:space="preserve"> </w:t>
-      </w:r>
-      <w:r>
-        <w:rPr>
-          <w:rFonts w:ascii="Helvetica" w:hAnsi="Helvetica" w:cs="Helvetica"/>
-          <w:color w:val="000000"/>
-          <w:sz w:val="18"/>
-          <w:szCs w:val="18"/>
-          <w:shd w:val="clear" w:color="auto" w:fill="F8F9FA"/>
-        </w:rPr>
-        <w:t>pattern is associated with goals</w:t>
-      </w:r>
-    </w:p>
-    <w:p>
-      <w:pPr>
-        <w:shd w:val="clear" w:color="auto" w:fill="FFFFFF"/>
-        <w:spacing w:after="0" w:line="240" w:lineRule="auto"/>
-        <w:rPr>
-          <w:rFonts w:ascii="&amp;quot" w:hAnsi="&amp;quot"/>
-          <w:color w:val="000000"/>
-          <w:sz w:val="18"/>
-          <w:szCs w:val="18"/>
-          <w:shd w:val="clear" w:color="auto" w:fill="F8F9FA"/>
-        </w:rPr>
-      </w:pPr>
-      <w:r>
-        <w:rPr>
-          <w:rFonts w:ascii="Helvetica" w:hAnsi="Helvetica" w:cs="Helvetica"/>
-          <w:color w:val="000000"/>
-          <w:sz w:val="18"/>
-          <w:szCs w:val="18"/>
-        </w:rPr>
-        <w:br/>
-      </w:r>
-      <w:r>
-        <w:rPr>
-          <w:rFonts w:ascii="Helvetica" w:hAnsi="Helvetica" w:cs="Helvetica"/>
-          <w:color w:val="000000"/>
-          <w:sz w:val="18"/>
-          <w:szCs w:val="18"/>
-          <w:shd w:val="clear" w:color="auto" w:fill="F8F9FA"/>
-        </w:rPr>
-        <w:t xml:space="preserve">Operation Contract Name: </w:t>
-      </w:r>
-      <w:proofErr w:type="spellStart"/>
-      <w:r>
-        <w:rPr>
-          <w:rFonts w:ascii="Helvetica" w:hAnsi="Helvetica" w:cs="Helvetica"/>
-          <w:color w:val="000000"/>
-          <w:sz w:val="18"/>
-          <w:szCs w:val="18"/>
-          <w:shd w:val="clear" w:color="auto" w:fill="F8F9FA"/>
-        </w:rPr>
-        <w:t>setOnAction</w:t>
-      </w:r>
-      <w:proofErr w:type="spellEnd"/>
-      <w:r>
-        <w:rPr>
-          <w:rFonts w:ascii="Helvetica" w:hAnsi="Helvetica" w:cs="Helvetica"/>
-          <w:color w:val="000000"/>
-          <w:sz w:val="18"/>
-          <w:szCs w:val="18"/>
-          <w:shd w:val="clear" w:color="auto" w:fill="F8F9FA"/>
-        </w:rPr>
-        <w:t>(</w:t>
-      </w:r>
-      <w:proofErr w:type="spellStart"/>
-      <w:r>
-        <w:rPr>
-          <w:rFonts w:ascii="Helvetica" w:hAnsi="Helvetica" w:cs="Helvetica"/>
-          <w:color w:val="000000"/>
-          <w:sz w:val="18"/>
-          <w:szCs w:val="18"/>
-          <w:shd w:val="clear" w:color="auto" w:fill="F8F9FA"/>
-        </w:rPr>
-        <w:t>DesiredPersonalInformationClass</w:t>
-      </w:r>
-      <w:proofErr w:type="spellEnd"/>
-      <w:r>
-        <w:rPr>
-          <w:rFonts w:ascii="Helvetica" w:hAnsi="Helvetica" w:cs="Helvetica"/>
-          <w:color w:val="000000"/>
-          <w:sz w:val="18"/>
-          <w:szCs w:val="18"/>
-          <w:shd w:val="clear" w:color="auto" w:fill="F8F9FA"/>
-        </w:rPr>
-        <w:t>)</w:t>
-      </w:r>
-      <w:r>
-        <w:rPr>
-          <w:rFonts w:ascii="Helvetica" w:hAnsi="Helvetica" w:cs="Helvetica"/>
-          <w:color w:val="000000"/>
-          <w:sz w:val="18"/>
-          <w:szCs w:val="18"/>
-        </w:rPr>
-        <w:br/>
-      </w:r>
-      <w:r>
-        <w:rPr>
-          <w:rFonts w:ascii="Helvetica" w:hAnsi="Helvetica" w:cs="Helvetica"/>
-          <w:color w:val="000000"/>
-          <w:sz w:val="18"/>
-          <w:szCs w:val="18"/>
-          <w:shd w:val="clear" w:color="auto" w:fill="F8F9FA"/>
-        </w:rPr>
-        <w:t>Cross Reference: Use Case Personal Dat</w:t>
-      </w:r>
-      <w:r>
-        <w:rPr>
-          <w:rFonts w:ascii="Helvetica" w:hAnsi="Helvetica" w:cs="Helvetica"/>
-          <w:color w:val="000000"/>
-          <w:sz w:val="18"/>
-          <w:szCs w:val="18"/>
-          <w:shd w:val="clear" w:color="auto" w:fill="F8F9FA"/>
-        </w:rPr>
-        <w:t>a</w:t>
-      </w:r>
-      <w:r>
-        <w:rPr>
-          <w:rFonts w:ascii="Helvetica" w:hAnsi="Helvetica" w:cs="Helvetica"/>
-          <w:color w:val="000000"/>
-          <w:sz w:val="18"/>
-          <w:szCs w:val="18"/>
-        </w:rPr>
-        <w:br/>
-      </w:r>
-      <w:r>
-        <w:rPr>
-          <w:rFonts w:ascii="Helvetica" w:hAnsi="Helvetica" w:cs="Helvetica"/>
-          <w:color w:val="000000"/>
-          <w:sz w:val="18"/>
-          <w:szCs w:val="18"/>
-          <w:shd w:val="clear" w:color="auto" w:fill="F8F9FA"/>
-        </w:rPr>
-        <w:t>Pre-Condition(s): User has desired activity wanting to be tracked</w:t>
-      </w:r>
-      <w:r>
-        <w:rPr>
-          <w:rFonts w:ascii="Helvetica" w:hAnsi="Helvetica" w:cs="Helvetica"/>
-          <w:color w:val="000000"/>
-          <w:sz w:val="18"/>
-          <w:szCs w:val="18"/>
-        </w:rPr>
-        <w:br/>
-      </w:r>
-      <w:r>
-        <w:rPr>
-          <w:rFonts w:ascii="Helvetica" w:hAnsi="Helvetica" w:cs="Helvetica"/>
-          <w:color w:val="000000"/>
-          <w:sz w:val="18"/>
-          <w:szCs w:val="18"/>
-          <w:shd w:val="clear" w:color="auto" w:fill="F8F9FA"/>
-        </w:rPr>
-        <w:t>Post-Condition(s):</w:t>
-      </w:r>
-      <w:r>
-        <w:rPr>
-          <w:rFonts w:ascii="Helvetica" w:hAnsi="Helvetica" w:cs="Helvetica"/>
-          <w:color w:val="000000"/>
-          <w:sz w:val="18"/>
-          <w:szCs w:val="18"/>
-        </w:rPr>
-        <w:br/>
-      </w:r>
-      <w:r>
-        <w:rPr>
-          <w:rFonts w:ascii="Helvetica" w:hAnsi="Helvetica" w:cs="Helvetica"/>
-          <w:color w:val="000000"/>
-          <w:sz w:val="18"/>
-          <w:szCs w:val="18"/>
-          <w:shd w:val="clear" w:color="auto" w:fill="F8F9FA"/>
-        </w:rPr>
-        <w:t xml:space="preserve">- </w:t>
-      </w:r>
-      <w:proofErr w:type="spellStart"/>
-      <w:r>
-        <w:rPr>
-          <w:rFonts w:ascii="Helvetica" w:hAnsi="Helvetica" w:cs="Helvetica"/>
-          <w:color w:val="000000"/>
-          <w:sz w:val="18"/>
-          <w:szCs w:val="18"/>
-          <w:shd w:val="clear" w:color="auto" w:fill="F8F9FA"/>
-        </w:rPr>
-        <w:t>StepTracker.height</w:t>
-      </w:r>
-      <w:proofErr w:type="spellEnd"/>
-      <w:r>
-        <w:rPr>
-          <w:rFonts w:ascii="Helvetica" w:hAnsi="Helvetica" w:cs="Helvetica"/>
-          <w:color w:val="000000"/>
-          <w:sz w:val="18"/>
-          <w:szCs w:val="18"/>
-          <w:shd w:val="clear" w:color="auto" w:fill="F8F9FA"/>
-        </w:rPr>
-        <w:t xml:space="preserve"> modified to height associated with settings</w:t>
-      </w:r>
-      <w:r>
-        <w:rPr>
-          <w:rFonts w:ascii="Helvetica" w:hAnsi="Helvetica" w:cs="Helvetica"/>
-          <w:color w:val="000000"/>
-          <w:sz w:val="18"/>
-          <w:szCs w:val="18"/>
-        </w:rPr>
-        <w:br/>
-      </w:r>
-      <w:r>
-        <w:rPr>
-          <w:rFonts w:ascii="Helvetica" w:hAnsi="Helvetica" w:cs="Helvetica"/>
-          <w:color w:val="000000"/>
-          <w:sz w:val="18"/>
-          <w:szCs w:val="18"/>
-          <w:shd w:val="clear" w:color="auto" w:fill="F8F9FA"/>
-        </w:rPr>
-        <w:t xml:space="preserve">- </w:t>
-      </w:r>
-      <w:proofErr w:type="spellStart"/>
-      <w:r>
-        <w:rPr>
-          <w:rFonts w:ascii="Helvetica" w:hAnsi="Helvetica" w:cs="Helvetica"/>
-          <w:color w:val="000000"/>
-          <w:sz w:val="18"/>
-          <w:szCs w:val="18"/>
-          <w:shd w:val="clear" w:color="auto" w:fill="F8F9FA"/>
-        </w:rPr>
-        <w:t>StepTracker.weight</w:t>
-      </w:r>
-      <w:proofErr w:type="spellEnd"/>
-      <w:r>
-        <w:rPr>
-          <w:rFonts w:ascii="Helvetica" w:hAnsi="Helvetica" w:cs="Helvetica"/>
-          <w:color w:val="000000"/>
-          <w:sz w:val="18"/>
-          <w:szCs w:val="18"/>
-          <w:shd w:val="clear" w:color="auto" w:fill="F8F9FA"/>
-        </w:rPr>
-        <w:t xml:space="preserve"> modified to weight </w:t>
-      </w:r>
-      <w:r>
-        <w:rPr>
-          <w:rFonts w:ascii="&amp;quot" w:hAnsi="&amp;quot"/>
-          <w:color w:val="000000"/>
-          <w:sz w:val="18"/>
-          <w:szCs w:val="18"/>
-          <w:shd w:val="clear" w:color="auto" w:fill="F8F9FA"/>
-        </w:rPr>
-        <w:t>associated with settings</w:t>
-      </w:r>
-      <w:r>
-        <w:rPr>
-          <w:rFonts w:ascii="Helvetica" w:hAnsi="Helvetica" w:cs="Helvetica"/>
-          <w:color w:val="000000"/>
-          <w:sz w:val="18"/>
-          <w:szCs w:val="18"/>
-        </w:rPr>
-        <w:br/>
-      </w:r>
-      <w:r>
-        <w:rPr>
-          <w:rFonts w:ascii="Helvetica" w:hAnsi="Helvetica" w:cs="Helvetica"/>
-          <w:color w:val="000000"/>
-          <w:sz w:val="18"/>
-          <w:szCs w:val="18"/>
-          <w:shd w:val="clear" w:color="auto" w:fill="F8F9FA"/>
-        </w:rPr>
-        <w:t xml:space="preserve">- </w:t>
-      </w:r>
-      <w:proofErr w:type="spellStart"/>
-      <w:r>
-        <w:rPr>
-          <w:rFonts w:ascii="Helvetica" w:hAnsi="Helvetica" w:cs="Helvetica"/>
-          <w:color w:val="000000"/>
-          <w:sz w:val="18"/>
-          <w:szCs w:val="18"/>
-          <w:shd w:val="clear" w:color="auto" w:fill="F8F9FA"/>
-        </w:rPr>
-        <w:t>StepTracker.age</w:t>
-      </w:r>
-      <w:proofErr w:type="spellEnd"/>
-      <w:r>
-        <w:rPr>
-          <w:rFonts w:ascii="Helvetica" w:hAnsi="Helvetica" w:cs="Helvetica"/>
-          <w:color w:val="000000"/>
-          <w:sz w:val="18"/>
-          <w:szCs w:val="18"/>
-          <w:shd w:val="clear" w:color="auto" w:fill="F8F9FA"/>
-        </w:rPr>
-        <w:t xml:space="preserve"> modified to age </w:t>
-      </w:r>
-      <w:r>
-        <w:rPr>
-          <w:rFonts w:ascii="&amp;quot" w:hAnsi="&amp;quot"/>
-          <w:color w:val="000000"/>
-          <w:sz w:val="18"/>
-          <w:szCs w:val="18"/>
-          <w:shd w:val="clear" w:color="auto" w:fill="F8F9FA"/>
-        </w:rPr>
-        <w:t>associated with settings</w:t>
-      </w:r>
-      <w:r>
-        <w:rPr>
-          <w:rFonts w:ascii="Helvetica" w:hAnsi="Helvetica" w:cs="Helvetica"/>
-          <w:color w:val="000000"/>
-          <w:sz w:val="18"/>
-          <w:szCs w:val="18"/>
-        </w:rPr>
-        <w:br/>
-      </w:r>
-      <w:r>
-        <w:rPr>
-          <w:rFonts w:ascii="Helvetica" w:hAnsi="Helvetica" w:cs="Helvetica"/>
-          <w:color w:val="000000"/>
-          <w:sz w:val="18"/>
-          <w:szCs w:val="18"/>
-          <w:shd w:val="clear" w:color="auto" w:fill="F8F9FA"/>
-        </w:rPr>
-        <w:t xml:space="preserve">- </w:t>
-      </w:r>
-      <w:proofErr w:type="spellStart"/>
-      <w:r>
-        <w:rPr>
-          <w:rFonts w:ascii="Helvetica" w:hAnsi="Helvetica" w:cs="Helvetica"/>
-          <w:color w:val="000000"/>
-          <w:sz w:val="18"/>
-          <w:szCs w:val="18"/>
-          <w:shd w:val="clear" w:color="auto" w:fill="F8F9FA"/>
-        </w:rPr>
-        <w:t>StepTracker.gender</w:t>
-      </w:r>
-      <w:proofErr w:type="spellEnd"/>
-      <w:r>
-        <w:rPr>
-          <w:rFonts w:ascii="Helvetica" w:hAnsi="Helvetica" w:cs="Helvetica"/>
-          <w:color w:val="000000"/>
-          <w:sz w:val="18"/>
-          <w:szCs w:val="18"/>
-          <w:shd w:val="clear" w:color="auto" w:fill="F8F9FA"/>
-        </w:rPr>
-        <w:t xml:space="preserve"> modified to gender </w:t>
-      </w:r>
-      <w:r>
-        <w:rPr>
-          <w:rFonts w:ascii="&amp;quot" w:hAnsi="&amp;quot"/>
-          <w:color w:val="000000"/>
-          <w:sz w:val="18"/>
-          <w:szCs w:val="18"/>
-          <w:shd w:val="clear" w:color="auto" w:fill="F8F9FA"/>
-        </w:rPr>
-        <w:t>associated with settings</w:t>
-      </w:r>
-      <w:r>
-        <w:rPr>
-          <w:rFonts w:ascii="Helvetica" w:hAnsi="Helvetica" w:cs="Helvetica"/>
-          <w:color w:val="000000"/>
-          <w:sz w:val="18"/>
-          <w:szCs w:val="18"/>
-        </w:rPr>
-        <w:br/>
-      </w:r>
-      <w:r>
-        <w:rPr>
-          <w:rFonts w:ascii="Helvetica" w:hAnsi="Helvetica" w:cs="Helvetica"/>
-          <w:color w:val="000000"/>
-          <w:sz w:val="18"/>
-          <w:szCs w:val="18"/>
-          <w:shd w:val="clear" w:color="auto" w:fill="F8F9FA"/>
-        </w:rPr>
-        <w:t xml:space="preserve">- </w:t>
-      </w:r>
-      <w:proofErr w:type="spellStart"/>
-      <w:r>
-        <w:rPr>
-          <w:rFonts w:ascii="Helvetica" w:hAnsi="Helvetica" w:cs="Helvetica"/>
-          <w:color w:val="000000"/>
-          <w:sz w:val="18"/>
-          <w:szCs w:val="18"/>
-          <w:shd w:val="clear" w:color="auto" w:fill="F8F9FA"/>
-        </w:rPr>
-        <w:t>StepTracker.goal</w:t>
-      </w:r>
-      <w:proofErr w:type="spellEnd"/>
-      <w:r>
-        <w:rPr>
-          <w:rFonts w:ascii="Helvetica" w:hAnsi="Helvetica" w:cs="Helvetica"/>
-          <w:color w:val="000000"/>
-          <w:sz w:val="18"/>
-          <w:szCs w:val="18"/>
-          <w:shd w:val="clear" w:color="auto" w:fill="F8F9FA"/>
-        </w:rPr>
-        <w:t xml:space="preserve"> modified to goal </w:t>
-      </w:r>
-      <w:r>
-        <w:rPr>
-          <w:rFonts w:ascii="&amp;quot" w:hAnsi="&amp;quot"/>
-          <w:color w:val="000000"/>
-          <w:sz w:val="18"/>
-          <w:szCs w:val="18"/>
-          <w:shd w:val="clear" w:color="auto" w:fill="F8F9FA"/>
-        </w:rPr>
-        <w:t>associated with settings</w:t>
-      </w:r>
-      <w:r>
-        <w:rPr>
-          <w:rFonts w:ascii="Helvetica" w:hAnsi="Helvetica" w:cs="Helvetica"/>
-          <w:color w:val="000000"/>
-          <w:sz w:val="18"/>
-          <w:szCs w:val="18"/>
-        </w:rPr>
-        <w:br/>
-      </w:r>
-      <w:r>
-        <w:rPr>
-          <w:rFonts w:ascii="Helvetica" w:hAnsi="Helvetica" w:cs="Helvetica"/>
-          <w:color w:val="000000"/>
-          <w:sz w:val="18"/>
-          <w:szCs w:val="18"/>
-          <w:shd w:val="clear" w:color="auto" w:fill="F8F9FA"/>
-        </w:rPr>
-        <w:t xml:space="preserve">- </w:t>
-      </w:r>
-      <w:proofErr w:type="spellStart"/>
-      <w:r>
-        <w:rPr>
-          <w:rFonts w:ascii="Helvetica" w:hAnsi="Helvetica" w:cs="Helvetica"/>
-          <w:color w:val="000000"/>
-          <w:sz w:val="18"/>
-          <w:szCs w:val="18"/>
-          <w:shd w:val="clear" w:color="auto" w:fill="F8F9FA"/>
-        </w:rPr>
-        <w:t>SleepTracker.goal</w:t>
-      </w:r>
-      <w:proofErr w:type="spellEnd"/>
-      <w:r>
-        <w:rPr>
-          <w:rFonts w:ascii="Helvetica" w:hAnsi="Helvetica" w:cs="Helvetica"/>
-          <w:color w:val="000000"/>
-          <w:sz w:val="18"/>
-          <w:szCs w:val="18"/>
-          <w:shd w:val="clear" w:color="auto" w:fill="F8F9FA"/>
-        </w:rPr>
-        <w:t xml:space="preserve"> modified to goal </w:t>
-      </w:r>
-      <w:r>
-        <w:rPr>
-          <w:rFonts w:ascii="&amp;quot" w:hAnsi="&amp;quot"/>
-          <w:color w:val="000000"/>
-          <w:sz w:val="18"/>
-          <w:szCs w:val="18"/>
-          <w:shd w:val="clear" w:color="auto" w:fill="F8F9FA"/>
-        </w:rPr>
-        <w:t>associated with settings</w:t>
-      </w:r>
-    </w:p>
-    <w:p>
-      <w:pPr>
-        <w:shd w:val="clear" w:color="auto" w:fill="FFFFFF"/>
-        <w:spacing w:after="0" w:line="240" w:lineRule="auto"/>
-        <w:rPr>
-          <w:rFonts w:ascii="&amp;quot" w:hAnsi="&amp;quot"/>
-          <w:color w:val="000000"/>
-          <w:sz w:val="18"/>
-          <w:szCs w:val="18"/>
-          <w:shd w:val="clear" w:color="auto" w:fill="F8F9FA"/>
-        </w:rPr>
-      </w:pPr>
-    </w:p>
-    <w:p>
-      <w:pPr>
-        <w:shd w:val="clear" w:color="auto" w:fill="FFFFFF"/>
-        <w:spacing w:after="0" w:line="240" w:lineRule="auto"/>
-        <w:rPr>
-          <w:rFonts w:ascii="Helvetica" w:hAnsi="Helvetica" w:cs="Helvetica"/>
-          <w:color w:val="000000"/>
-          <w:sz w:val="18"/>
-          <w:szCs w:val="18"/>
-          <w:shd w:val="clear" w:color="auto" w:fill="F8F9FA"/>
-        </w:rPr>
-      </w:pPr>
-      <w:r>
-        <w:rPr>
-          <w:rFonts w:ascii="Helvetica" w:hAnsi="Helvetica" w:cs="Helvetica"/>
-          <w:color w:val="000000"/>
-          <w:sz w:val="18"/>
-          <w:szCs w:val="18"/>
-        </w:rPr>
-        <w:br/>
-      </w:r>
-      <w:r>
-        <w:rPr>
-          <w:rFonts w:ascii="Helvetica" w:hAnsi="Helvetica" w:cs="Helvetica"/>
-          <w:color w:val="000000"/>
-          <w:sz w:val="18"/>
-          <w:szCs w:val="18"/>
-          <w:shd w:val="clear" w:color="auto" w:fill="F8F9FA"/>
-        </w:rPr>
-        <w:t xml:space="preserve">Operation Contract Name: </w:t>
-      </w:r>
-      <w:proofErr w:type="spellStart"/>
-      <w:r>
-        <w:rPr>
-          <w:rFonts w:ascii="Helvetica" w:hAnsi="Helvetica" w:cs="Helvetica"/>
-          <w:color w:val="000000"/>
-          <w:sz w:val="18"/>
-          <w:szCs w:val="18"/>
-          <w:shd w:val="clear" w:color="auto" w:fill="F8F9FA"/>
-        </w:rPr>
-        <w:t>updateTime</w:t>
-      </w:r>
-      <w:proofErr w:type="spellEnd"/>
-      <w:r>
-        <w:rPr>
-          <w:rFonts w:ascii="Helvetica" w:hAnsi="Helvetica" w:cs="Helvetica"/>
-          <w:color w:val="000000"/>
-          <w:sz w:val="18"/>
-          <w:szCs w:val="18"/>
-          <w:shd w:val="clear" w:color="auto" w:fill="F8F9FA"/>
-        </w:rPr>
-        <w:t>()</w:t>
-      </w:r>
-      <w:r>
-        <w:rPr>
-          <w:rFonts w:ascii="Helvetica" w:hAnsi="Helvetica" w:cs="Helvetica"/>
-          <w:color w:val="000000"/>
-          <w:sz w:val="18"/>
-          <w:szCs w:val="18"/>
-        </w:rPr>
-        <w:br/>
-      </w:r>
-      <w:r>
-        <w:rPr>
-          <w:rFonts w:ascii="Helvetica" w:hAnsi="Helvetica" w:cs="Helvetica"/>
-          <w:color w:val="000000"/>
-          <w:sz w:val="18"/>
-          <w:szCs w:val="18"/>
-          <w:shd w:val="clear" w:color="auto" w:fill="F8F9FA"/>
-        </w:rPr>
-        <w:t>Cross Reference: Use Case Display Tim</w:t>
-      </w:r>
-      <w:r>
-        <w:rPr>
-          <w:rFonts w:ascii="Helvetica" w:hAnsi="Helvetica" w:cs="Helvetica"/>
-          <w:color w:val="000000"/>
-          <w:sz w:val="18"/>
-          <w:szCs w:val="18"/>
-          <w:shd w:val="clear" w:color="auto" w:fill="F8F9FA"/>
-        </w:rPr>
-        <w:t>e</w:t>
-      </w:r>
-      <w:r>
-        <w:rPr>
-          <w:rFonts w:ascii="Helvetica" w:hAnsi="Helvetica" w:cs="Helvetica"/>
-          <w:color w:val="000000"/>
-          <w:sz w:val="18"/>
-          <w:szCs w:val="18"/>
-        </w:rPr>
-        <w:br/>
-      </w:r>
-      <w:r>
-        <w:rPr>
-          <w:rFonts w:ascii="Helvetica" w:hAnsi="Helvetica" w:cs="Helvetica"/>
-          <w:color w:val="000000"/>
-          <w:sz w:val="18"/>
-          <w:szCs w:val="18"/>
-          <w:shd w:val="clear" w:color="auto" w:fill="F8F9FA"/>
-        </w:rPr>
-        <w:t>Pre-Condition(s): user has set time and preferred format</w:t>
-      </w:r>
-      <w:r>
-        <w:rPr>
-          <w:rFonts w:ascii="Helvetica" w:hAnsi="Helvetica" w:cs="Helvetica"/>
-          <w:color w:val="000000"/>
-          <w:sz w:val="18"/>
-          <w:szCs w:val="18"/>
-        </w:rPr>
-        <w:br/>
-      </w:r>
-      <w:r>
-        <w:rPr>
-          <w:rFonts w:ascii="Helvetica" w:hAnsi="Helvetica" w:cs="Helvetica"/>
-          <w:color w:val="000000"/>
-          <w:sz w:val="18"/>
-          <w:szCs w:val="18"/>
-          <w:shd w:val="clear" w:color="auto" w:fill="F8F9FA"/>
-        </w:rPr>
-        <w:t>Post-Condition(s):</w:t>
-      </w:r>
-      <w:r>
-        <w:rPr>
-          <w:rFonts w:ascii="Helvetica" w:hAnsi="Helvetica" w:cs="Helvetica"/>
-          <w:color w:val="000000"/>
-          <w:sz w:val="18"/>
-          <w:szCs w:val="18"/>
-        </w:rPr>
-        <w:br/>
-      </w:r>
-      <w:r>
-        <w:rPr>
-          <w:rFonts w:ascii="Helvetica" w:hAnsi="Helvetica" w:cs="Helvetica"/>
-          <w:color w:val="000000"/>
-          <w:sz w:val="18"/>
-          <w:szCs w:val="18"/>
-          <w:shd w:val="clear" w:color="auto" w:fill="F8F9FA"/>
-        </w:rPr>
-        <w:t>-</w:t>
-      </w:r>
-      <w:r>
-        <w:rPr>
-          <w:rFonts w:ascii="Helvetica" w:hAnsi="Helvetica" w:cs="Helvetica"/>
-          <w:color w:val="000000"/>
-          <w:sz w:val="18"/>
-          <w:szCs w:val="18"/>
-          <w:shd w:val="clear" w:color="auto" w:fill="F8F9FA"/>
-        </w:rPr>
-        <w:t xml:space="preserve"> </w:t>
-      </w:r>
-      <w:r>
-        <w:rPr>
-          <w:rFonts w:ascii="Helvetica" w:hAnsi="Helvetica" w:cs="Helvetica"/>
-          <w:color w:val="000000"/>
-          <w:sz w:val="18"/>
-          <w:szCs w:val="18"/>
-          <w:shd w:val="clear" w:color="auto" w:fill="F8F9FA"/>
-        </w:rPr>
-        <w:t xml:space="preserve">time is instantiated in </w:t>
-      </w:r>
-      <w:proofErr w:type="spellStart"/>
-      <w:r>
-        <w:rPr>
-          <w:rFonts w:ascii="Helvetica" w:hAnsi="Helvetica" w:cs="Helvetica"/>
-          <w:color w:val="000000"/>
-          <w:sz w:val="18"/>
-          <w:szCs w:val="18"/>
-          <w:shd w:val="clear" w:color="auto" w:fill="F8F9FA"/>
-        </w:rPr>
-        <w:t>ClockFace</w:t>
-      </w:r>
-      <w:proofErr w:type="spellEnd"/>
-      <w:r>
-        <w:rPr>
-          <w:rFonts w:ascii="Helvetica" w:hAnsi="Helvetica" w:cs="Helvetica"/>
-          <w:color w:val="000000"/>
-          <w:sz w:val="18"/>
-          <w:szCs w:val="18"/>
-        </w:rPr>
-        <w:br/>
-      </w:r>
-      <w:r>
-        <w:rPr>
-          <w:rFonts w:ascii="Helvetica" w:hAnsi="Helvetica" w:cs="Helvetica"/>
-          <w:color w:val="000000"/>
-          <w:sz w:val="18"/>
-          <w:szCs w:val="18"/>
-          <w:shd w:val="clear" w:color="auto" w:fill="F8F9FA"/>
-        </w:rPr>
-        <w:t>-</w:t>
-      </w:r>
-      <w:r>
-        <w:rPr>
-          <w:rFonts w:ascii="Helvetica" w:hAnsi="Helvetica" w:cs="Helvetica"/>
-          <w:color w:val="000000"/>
-          <w:sz w:val="18"/>
-          <w:szCs w:val="18"/>
-          <w:shd w:val="clear" w:color="auto" w:fill="F8F9FA"/>
-        </w:rPr>
-        <w:t xml:space="preserve"> </w:t>
-      </w:r>
-      <w:proofErr w:type="spellStart"/>
-      <w:r>
-        <w:rPr>
-          <w:rFonts w:ascii="Helvetica" w:hAnsi="Helvetica" w:cs="Helvetica"/>
-          <w:color w:val="000000"/>
-          <w:sz w:val="18"/>
-          <w:szCs w:val="18"/>
-          <w:shd w:val="clear" w:color="auto" w:fill="F8F9FA"/>
-        </w:rPr>
-        <w:t>clockFace.time</w:t>
-      </w:r>
-      <w:proofErr w:type="spellEnd"/>
-      <w:r>
-        <w:rPr>
-          <w:rFonts w:ascii="Helvetica" w:hAnsi="Helvetica" w:cs="Helvetica"/>
-          <w:color w:val="000000"/>
-          <w:sz w:val="18"/>
-          <w:szCs w:val="18"/>
-          <w:shd w:val="clear" w:color="auto" w:fill="F8F9FA"/>
-        </w:rPr>
-        <w:t xml:space="preserve"> is set to time</w:t>
-      </w:r>
-      <w:r>
-        <w:rPr>
-          <w:rFonts w:ascii="Helvetica" w:hAnsi="Helvetica" w:cs="Helvetica"/>
-          <w:color w:val="000000"/>
-          <w:sz w:val="18"/>
-          <w:szCs w:val="18"/>
-        </w:rPr>
-        <w:br/>
-      </w:r>
-      <w:r>
-        <w:rPr>
-          <w:rFonts w:ascii="Helvetica" w:hAnsi="Helvetica" w:cs="Helvetica"/>
-          <w:color w:val="000000"/>
-          <w:sz w:val="18"/>
-          <w:szCs w:val="18"/>
-          <w:shd w:val="clear" w:color="auto" w:fill="F8F9FA"/>
-        </w:rPr>
-        <w:t>-</w:t>
-      </w:r>
-      <w:r>
-        <w:rPr>
-          <w:rFonts w:ascii="Helvetica" w:hAnsi="Helvetica" w:cs="Helvetica"/>
-          <w:color w:val="000000"/>
-          <w:sz w:val="18"/>
-          <w:szCs w:val="18"/>
-          <w:shd w:val="clear" w:color="auto" w:fill="F8F9FA"/>
-        </w:rPr>
-        <w:t xml:space="preserve"> </w:t>
-      </w:r>
-      <w:r>
-        <w:rPr>
-          <w:rFonts w:ascii="Helvetica" w:hAnsi="Helvetica" w:cs="Helvetica"/>
-          <w:color w:val="000000"/>
-          <w:sz w:val="18"/>
-          <w:szCs w:val="18"/>
-          <w:shd w:val="clear" w:color="auto" w:fill="F8F9FA"/>
-        </w:rPr>
-        <w:t>time is associated with settings</w:t>
-      </w:r>
-    </w:p>
-    <w:p>
-      <w:pPr>
-        <w:rPr>
-          <w:rFonts w:ascii="Helvetica" w:hAnsi="Helvetica" w:cs="Helvetica"/>
-          <w:color w:val="000000"/>
-          <w:sz w:val="18"/>
-          <w:szCs w:val="18"/>
-          <w:shd w:val="clear" w:color="auto" w:fill="F8F9FA"/>
-        </w:rPr>
-      </w:pPr>
       <w:r>
         <w:rPr>
           <w:rFonts w:ascii="Helvetica" w:hAnsi="Helvetica" w:cs="Helvetica"/>
@@ -5890,6 +6443,17 @@
         </w:rPr>
         <w:br w:type="page"/>
       </w:r>
+    </w:p>
+    <w:p>
+      <w:pPr>
+        <w:rPr>
+          <w:rFonts w:ascii="Helvetica" w:hAnsi="Helvetica" w:cs="Helvetica"/>
+          <w:color w:val="000000"/>
+          <w:sz w:val="18"/>
+          <w:szCs w:val="18"/>
+          <w:shd w:val="clear" w:color="auto" w:fill="F8F9FA"/>
+        </w:rPr>
+      </w:pPr>
     </w:p>
     <w:p>
       <w:pPr>
@@ -5922,6 +6486,241 @@
     </w:sectPr>
   </w:body>
 </w:document>
+</file>
+
+<file path=word/numbering.xml><?xml version="1.0" encoding="utf-8"?>
+<w:numbering xmlns:wpc="http://schemas.microsoft.com/office/word/2010/wordprocessingCanvas" xmlns:cx="http://schemas.microsoft.com/office/drawing/2014/chartex" xmlns:cx1="http://schemas.microsoft.com/office/drawing/2015/9/8/chartex" xmlns:cx2="http://schemas.microsoft.com/office/drawing/2015/10/21/chartex" xmlns:cx3="http://schemas.microsoft.com/office/drawing/2016/5/9/chartex" xmlns:cx4="http://schemas.microsoft.com/office/drawing/2016/5/10/chartex" xmlns:cx5="http://schemas.microsoft.com/office/drawing/2016/5/11/chartex" xmlns:cx6="http://schemas.microsoft.com/office/drawing/2016/5/12/chartex" xmlns:cx7="http://schemas.microsoft.com/office/drawing/2016/5/13/chartex" xmlns:cx8="http://schemas.microsoft.com/office/drawing/2016/5/14/chartex" xmlns:mc="http://schemas.openxmlformats.org/markup-compatibility/2006" xmlns:aink="http://schemas.microsoft.com/office/drawing/2016/ink" xmlns:am3d="http://schemas.microsoft.com/office/drawing/2017/model3d" xmlns:o="urn:schemas-microsoft-com:office:office" xmlns:r="http://schemas.openxmlformats.org/officeDocument/2006/relationships" xmlns:m="http://schemas.openxmlformats.org/officeDocument/2006/math" xmlns:v="urn:schemas-microsoft-com:vml" xmlns:wp14="http://schemas.microsoft.com/office/word/2010/wordprocessingDrawing" xmlns:wp="http://schemas.openxmlformats.org/drawingml/2006/wordprocessingDrawing" xmlns:w10="urn:schemas-microsoft-com:office:word" xmlns:w="http://schemas.openxmlformats.org/wordprocessingml/2006/main" xmlns:w14="http://schemas.microsoft.com/office/word/2010/wordml" xmlns:w15="http://schemas.microsoft.com/office/word/2012/wordml" xmlns:w16cid="http://schemas.microsoft.com/office/word/2016/wordml/cid" xmlns:w16se="http://schemas.microsoft.com/office/word/2015/wordml/symex" xmlns:wpg="http://schemas.microsoft.com/office/word/2010/wordprocessingGroup" xmlns:wpi="http://schemas.microsoft.com/office/word/2010/wordprocessingInk" xmlns:wne="http://schemas.microsoft.com/office/word/2006/wordml" xmlns:wps="http://schemas.microsoft.com/office/word/2010/wordprocessingShape" mc:Ignorable="w14 w15 w16se w16cid wp14">
+  <w:abstractNum w:abstractNumId="0" w15:restartNumberingAfterBreak="0">
+    <w:nsid w:val="40F412BE"/>
+    <w:multiLevelType w:val="hybridMultilevel"/>
+    <w:tmpl w:val="F9C2538A"/>
+    <w:lvl w:ilvl="0" w:tplc="4736545E">
+      <w:numFmt w:val="bullet"/>
+      <w:lvlText w:val="-"/>
+      <w:lvlJc w:val="left"/>
+      <w:pPr>
+        <w:ind w:left="720" w:hanging="360"/>
+      </w:pPr>
+      <w:rPr>
+        <w:rFonts w:ascii="Helvetica" w:eastAsiaTheme="minorHAnsi" w:hAnsi="Helvetica" w:cs="Helvetica" w:hint="default"/>
+      </w:rPr>
+    </w:lvl>
+    <w:lvl w:ilvl="1" w:tplc="04090003" w:tentative="1">
+      <w:start w:val="1"/>
+      <w:numFmt w:val="bullet"/>
+      <w:lvlText w:val="o"/>
+      <w:lvlJc w:val="left"/>
+      <w:pPr>
+        <w:ind w:left="1440" w:hanging="360"/>
+      </w:pPr>
+      <w:rPr>
+        <w:rFonts w:ascii="Courier New" w:hAnsi="Courier New" w:cs="Courier New" w:hint="default"/>
+      </w:rPr>
+    </w:lvl>
+    <w:lvl w:ilvl="2" w:tplc="04090005" w:tentative="1">
+      <w:start w:val="1"/>
+      <w:numFmt w:val="bullet"/>
+      <w:lvlText w:val=""/>
+      <w:lvlJc w:val="left"/>
+      <w:pPr>
+        <w:ind w:left="2160" w:hanging="360"/>
+      </w:pPr>
+      <w:rPr>
+        <w:rFonts w:ascii="Wingdings" w:hAnsi="Wingdings" w:hint="default"/>
+      </w:rPr>
+    </w:lvl>
+    <w:lvl w:ilvl="3" w:tplc="04090001" w:tentative="1">
+      <w:start w:val="1"/>
+      <w:numFmt w:val="bullet"/>
+      <w:lvlText w:val=""/>
+      <w:lvlJc w:val="left"/>
+      <w:pPr>
+        <w:ind w:left="2880" w:hanging="360"/>
+      </w:pPr>
+      <w:rPr>
+        <w:rFonts w:ascii="Symbol" w:hAnsi="Symbol" w:hint="default"/>
+      </w:rPr>
+    </w:lvl>
+    <w:lvl w:ilvl="4" w:tplc="04090003" w:tentative="1">
+      <w:start w:val="1"/>
+      <w:numFmt w:val="bullet"/>
+      <w:lvlText w:val="o"/>
+      <w:lvlJc w:val="left"/>
+      <w:pPr>
+        <w:ind w:left="3600" w:hanging="360"/>
+      </w:pPr>
+      <w:rPr>
+        <w:rFonts w:ascii="Courier New" w:hAnsi="Courier New" w:cs="Courier New" w:hint="default"/>
+      </w:rPr>
+    </w:lvl>
+    <w:lvl w:ilvl="5" w:tplc="04090005" w:tentative="1">
+      <w:start w:val="1"/>
+      <w:numFmt w:val="bullet"/>
+      <w:lvlText w:val=""/>
+      <w:lvlJc w:val="left"/>
+      <w:pPr>
+        <w:ind w:left="4320" w:hanging="360"/>
+      </w:pPr>
+      <w:rPr>
+        <w:rFonts w:ascii="Wingdings" w:hAnsi="Wingdings" w:hint="default"/>
+      </w:rPr>
+    </w:lvl>
+    <w:lvl w:ilvl="6" w:tplc="04090001" w:tentative="1">
+      <w:start w:val="1"/>
+      <w:numFmt w:val="bullet"/>
+      <w:lvlText w:val=""/>
+      <w:lvlJc w:val="left"/>
+      <w:pPr>
+        <w:ind w:left="5040" w:hanging="360"/>
+      </w:pPr>
+      <w:rPr>
+        <w:rFonts w:ascii="Symbol" w:hAnsi="Symbol" w:hint="default"/>
+      </w:rPr>
+    </w:lvl>
+    <w:lvl w:ilvl="7" w:tplc="04090003" w:tentative="1">
+      <w:start w:val="1"/>
+      <w:numFmt w:val="bullet"/>
+      <w:lvlText w:val="o"/>
+      <w:lvlJc w:val="left"/>
+      <w:pPr>
+        <w:ind w:left="5760" w:hanging="360"/>
+      </w:pPr>
+      <w:rPr>
+        <w:rFonts w:ascii="Courier New" w:hAnsi="Courier New" w:cs="Courier New" w:hint="default"/>
+      </w:rPr>
+    </w:lvl>
+    <w:lvl w:ilvl="8" w:tplc="04090005" w:tentative="1">
+      <w:start w:val="1"/>
+      <w:numFmt w:val="bullet"/>
+      <w:lvlText w:val=""/>
+      <w:lvlJc w:val="left"/>
+      <w:pPr>
+        <w:ind w:left="6480" w:hanging="360"/>
+      </w:pPr>
+      <w:rPr>
+        <w:rFonts w:ascii="Wingdings" w:hAnsi="Wingdings" w:hint="default"/>
+      </w:rPr>
+    </w:lvl>
+  </w:abstractNum>
+  <w:abstractNum w:abstractNumId="1" w15:restartNumberingAfterBreak="0">
+    <w:nsid w:val="673233A6"/>
+    <w:multiLevelType w:val="hybridMultilevel"/>
+    <w:tmpl w:val="E5A0ECA8"/>
+    <w:lvl w:ilvl="0" w:tplc="70DE90BC">
+      <w:numFmt w:val="bullet"/>
+      <w:lvlText w:val="-"/>
+      <w:lvlJc w:val="left"/>
+      <w:pPr>
+        <w:ind w:left="720" w:hanging="360"/>
+      </w:pPr>
+      <w:rPr>
+        <w:rFonts w:ascii="Helvetica" w:eastAsiaTheme="minorHAnsi" w:hAnsi="Helvetica" w:cs="Helvetica" w:hint="default"/>
+      </w:rPr>
+    </w:lvl>
+    <w:lvl w:ilvl="1" w:tplc="04090003" w:tentative="1">
+      <w:start w:val="1"/>
+      <w:numFmt w:val="bullet"/>
+      <w:lvlText w:val="o"/>
+      <w:lvlJc w:val="left"/>
+      <w:pPr>
+        <w:ind w:left="1440" w:hanging="360"/>
+      </w:pPr>
+      <w:rPr>
+        <w:rFonts w:ascii="Courier New" w:hAnsi="Courier New" w:cs="Courier New" w:hint="default"/>
+      </w:rPr>
+    </w:lvl>
+    <w:lvl w:ilvl="2" w:tplc="04090005" w:tentative="1">
+      <w:start w:val="1"/>
+      <w:numFmt w:val="bullet"/>
+      <w:lvlText w:val=""/>
+      <w:lvlJc w:val="left"/>
+      <w:pPr>
+        <w:ind w:left="2160" w:hanging="360"/>
+      </w:pPr>
+      <w:rPr>
+        <w:rFonts w:ascii="Wingdings" w:hAnsi="Wingdings" w:hint="default"/>
+      </w:rPr>
+    </w:lvl>
+    <w:lvl w:ilvl="3" w:tplc="04090001" w:tentative="1">
+      <w:start w:val="1"/>
+      <w:numFmt w:val="bullet"/>
+      <w:lvlText w:val=""/>
+      <w:lvlJc w:val="left"/>
+      <w:pPr>
+        <w:ind w:left="2880" w:hanging="360"/>
+      </w:pPr>
+      <w:rPr>
+        <w:rFonts w:ascii="Symbol" w:hAnsi="Symbol" w:hint="default"/>
+      </w:rPr>
+    </w:lvl>
+    <w:lvl w:ilvl="4" w:tplc="04090003" w:tentative="1">
+      <w:start w:val="1"/>
+      <w:numFmt w:val="bullet"/>
+      <w:lvlText w:val="o"/>
+      <w:lvlJc w:val="left"/>
+      <w:pPr>
+        <w:ind w:left="3600" w:hanging="360"/>
+      </w:pPr>
+      <w:rPr>
+        <w:rFonts w:ascii="Courier New" w:hAnsi="Courier New" w:cs="Courier New" w:hint="default"/>
+      </w:rPr>
+    </w:lvl>
+    <w:lvl w:ilvl="5" w:tplc="04090005" w:tentative="1">
+      <w:start w:val="1"/>
+      <w:numFmt w:val="bullet"/>
+      <w:lvlText w:val=""/>
+      <w:lvlJc w:val="left"/>
+      <w:pPr>
+        <w:ind w:left="4320" w:hanging="360"/>
+      </w:pPr>
+      <w:rPr>
+        <w:rFonts w:ascii="Wingdings" w:hAnsi="Wingdings" w:hint="default"/>
+      </w:rPr>
+    </w:lvl>
+    <w:lvl w:ilvl="6" w:tplc="04090001" w:tentative="1">
+      <w:start w:val="1"/>
+      <w:numFmt w:val="bullet"/>
+      <w:lvlText w:val=""/>
+      <w:lvlJc w:val="left"/>
+      <w:pPr>
+        <w:ind w:left="5040" w:hanging="360"/>
+      </w:pPr>
+      <w:rPr>
+        <w:rFonts w:ascii="Symbol" w:hAnsi="Symbol" w:hint="default"/>
+      </w:rPr>
+    </w:lvl>
+    <w:lvl w:ilvl="7" w:tplc="04090003" w:tentative="1">
+      <w:start w:val="1"/>
+      <w:numFmt w:val="bullet"/>
+      <w:lvlText w:val="o"/>
+      <w:lvlJc w:val="left"/>
+      <w:pPr>
+        <w:ind w:left="5760" w:hanging="360"/>
+      </w:pPr>
+      <w:rPr>
+        <w:rFonts w:ascii="Courier New" w:hAnsi="Courier New" w:cs="Courier New" w:hint="default"/>
+      </w:rPr>
+    </w:lvl>
+    <w:lvl w:ilvl="8" w:tplc="04090005" w:tentative="1">
+      <w:start w:val="1"/>
+      <w:numFmt w:val="bullet"/>
+      <w:lvlText w:val=""/>
+      <w:lvlJc w:val="left"/>
+      <w:pPr>
+        <w:ind w:left="6480" w:hanging="360"/>
+      </w:pPr>
+      <w:rPr>
+        <w:rFonts w:ascii="Wingdings" w:hAnsi="Wingdings" w:hint="default"/>
+      </w:rPr>
+    </w:lvl>
+  </w:abstractNum>
+  <w:num w:numId="1">
+    <w:abstractNumId w:val="0"/>
+  </w:num>
+  <w:num w:numId="2">
+    <w:abstractNumId w:val="1"/>
+  </w:num>
+</w:numbering>
 </file>
 
 <file path=word/styles.xml><?xml version="1.0" encoding="utf-8"?>
@@ -6378,6 +7177,17 @@
       <w:u w:val="single"/>
     </w:rPr>
   </w:style>
+  <w:style w:type="paragraph" w:styleId="ListParagraph">
+    <w:name w:val="List Paragraph"/>
+    <w:basedOn w:val="Normal"/>
+    <w:uiPriority w:val="34"/>
+    <w:qFormat/>
+    <w:rsid w:val="00B223BD"/>
+    <w:pPr>
+      <w:ind w:left="720"/>
+      <w:contextualSpacing/>
+    </w:pPr>
+  </w:style>
 </w:styles>
 </file>
 

</xml_diff>